<commit_message>
add javadoc to the tests of the model
</commit_message>
<xml_diff>
--- a/ITD/ITD.docx
+++ b/ITD/ITD.docx
@@ -168,7 +168,6 @@
         <w:jc w:val="center"/>
         <w:rPr>
           <w:rFonts w:ascii="Times New Roman" w:hAnsi="Times New Roman"/>
-          <w:sz w:val="28"/>
           <w:lang w:val="en-US"/>
         </w:rPr>
       </w:pPr>
@@ -179,21 +178,12 @@
         </w:rPr>
         <w:t xml:space="preserve">Link to the </w:t>
       </w:r>
-      <w:proofErr w:type="spellStart"/>
       <w:r>
         <w:rPr>
           <w:sz w:val="28"/>
           <w:lang w:val="en-US"/>
         </w:rPr>
-        <w:t>softwares</w:t>
-      </w:r>
-      <w:proofErr w:type="spellEnd"/>
-      <w:r>
-        <w:rPr>
-          <w:sz w:val="28"/>
-          <w:lang w:val="en-US"/>
-        </w:rPr>
-        <w:t xml:space="preserve"> to be installed</w:t>
+        <w:t>software to install</w:t>
       </w:r>
       <w:r>
         <w:rPr>
@@ -202,8 +192,6 @@
         </w:rPr>
         <w:t>:</w:t>
       </w:r>
-      <w:bookmarkStart w:id="1" w:name="_GoBack"/>
-      <w:bookmarkEnd w:id="1"/>
       <w:r>
         <w:rPr>
           <w:sz w:val="28"/>
@@ -214,9 +202,8 @@
         <w:r>
           <w:rPr>
             <w:rStyle w:val="Hyperlink"/>
-            <w:sz w:val="28"/>
           </w:rPr>
-          <w:t>https://github.com/gianfi12/AbboAccordiBonetti/tree/master/Implementation</w:t>
+          <w:t>https://github.com/gianfi12/AbboAccordiBonetti/blob/master/Software/SoftwareToInstall.docx</w:t>
         </w:r>
       </w:hyperlink>
     </w:p>
@@ -264,54 +251,54 @@
       <w:pPr>
         <w:pStyle w:val="Subtitle"/>
         <w:rPr>
-          <w:lang w:val="en-US"/>
+          <w:lang w:val="it-IT"/>
         </w:rPr>
       </w:pPr>
       <w:r>
         <w:rPr>
-          <w:lang w:val="en-US"/>
+          <w:lang w:val="it-IT"/>
         </w:rPr>
         <w:t xml:space="preserve">Version </w:t>
       </w:r>
       <w:r>
         <w:rPr>
-          <w:lang w:val="en-US"/>
+          <w:lang w:val="it-IT"/>
         </w:rPr>
         <w:t>1</w:t>
       </w:r>
       <w:r>
         <w:rPr>
-          <w:lang w:val="en-US"/>
+          <w:lang w:val="it-IT"/>
         </w:rPr>
         <w:t xml:space="preserve"> – </w:t>
       </w:r>
       <w:r>
         <w:rPr>
-          <w:lang w:val="en-US"/>
+          <w:lang w:val="it-IT"/>
         </w:rPr>
         <w:t>12</w:t>
       </w:r>
       <w:r>
         <w:rPr>
-          <w:lang w:val="en-US"/>
+          <w:lang w:val="it-IT"/>
         </w:rPr>
         <w:t>/</w:t>
       </w:r>
       <w:r>
         <w:rPr>
-          <w:lang w:val="en-US"/>
+          <w:lang w:val="it-IT"/>
         </w:rPr>
         <w:t>01</w:t>
       </w:r>
       <w:r>
         <w:rPr>
-          <w:lang w:val="en-US"/>
+          <w:lang w:val="it-IT"/>
         </w:rPr>
         <w:t>/20</w:t>
       </w:r>
       <w:r>
         <w:rPr>
-          <w:lang w:val="en-US"/>
+          <w:lang w:val="it-IT"/>
         </w:rPr>
         <w:t>20</w:t>
       </w:r>
@@ -322,28 +309,28 @@
           <w:bottom w:val="single" w:sz="6" w:space="1" w:color="auto"/>
         </w:pBdr>
         <w:rPr>
-          <w:lang w:val="en-US"/>
+          <w:lang w:val="it-IT"/>
         </w:rPr>
       </w:pPr>
     </w:p>
     <w:p>
       <w:pPr>
         <w:rPr>
-          <w:lang w:val="en-US"/>
+          <w:lang w:val="it-IT"/>
         </w:rPr>
       </w:pPr>
     </w:p>
     <w:p>
       <w:pPr>
         <w:rPr>
-          <w:lang w:val="en-US"/>
+          <w:lang w:val="it-IT"/>
         </w:rPr>
       </w:pPr>
     </w:p>
     <w:p>
       <w:pPr>
         <w:rPr>
-          <w:lang w:val="en-US"/>
+          <w:lang w:val="it-IT"/>
         </w:rPr>
         <w:sectPr>
           <w:headerReference w:type="default" r:id="rId14"/>
@@ -361,15 +348,24 @@
         <w:ind w:firstLine="709"/>
         <w:rPr>
           <w:rStyle w:val="Emphasis"/>
-          <w:lang w:val="en-US"/>
+          <w:lang w:val="it-IT"/>
         </w:rPr>
       </w:pPr>
+      <w:proofErr w:type="spellStart"/>
       <w:r>
         <w:rPr>
           <w:rStyle w:val="Emphasis"/>
-          <w:lang w:val="en-US"/>
+          <w:lang w:val="it-IT"/>
         </w:rPr>
-        <w:t>Authors:</w:t>
+        <w:t>Authors</w:t>
+      </w:r>
+      <w:proofErr w:type="spellEnd"/>
+      <w:r>
+        <w:rPr>
+          <w:rStyle w:val="Emphasis"/>
+          <w:lang w:val="it-IT"/>
+        </w:rPr>
+        <w:t>:</w:t>
       </w:r>
     </w:p>
     <w:p>
@@ -501,7 +497,7 @@
       </w:r>
     </w:p>
     <w:p/>
-    <w:bookmarkStart w:id="2" w:name="_Toc29572621" w:displacedByCustomXml="next"/>
+    <w:bookmarkStart w:id="1" w:name="_Toc29572621" w:displacedByCustomXml="next"/>
     <w:sdt>
       <w:sdtPr>
         <w:rPr>
@@ -533,7 +529,7 @@
           <w:r>
             <w:t>Contents</w:t>
           </w:r>
-          <w:bookmarkEnd w:id="2"/>
+          <w:bookmarkEnd w:id="1"/>
         </w:p>
         <w:p>
           <w:pPr>
@@ -1691,22 +1687,24 @@
       <w:pPr>
         <w:pStyle w:val="Heading1"/>
       </w:pPr>
-      <w:bookmarkStart w:id="3" w:name="_Toc29572622"/>
+      <w:bookmarkStart w:id="2" w:name="_Toc29572622"/>
       <w:r>
         <w:lastRenderedPageBreak/>
         <w:t>Introduction</w:t>
       </w:r>
-      <w:bookmarkEnd w:id="3"/>
+      <w:bookmarkEnd w:id="2"/>
     </w:p>
+    <w:p/>
+    <w:p/>
     <w:p>
       <w:pPr>
         <w:pStyle w:val="Heading2"/>
       </w:pPr>
-      <w:bookmarkStart w:id="4" w:name="_Toc29572623"/>
+      <w:bookmarkStart w:id="3" w:name="_Toc29572623"/>
       <w:r>
         <w:t>Scope</w:t>
       </w:r>
-      <w:bookmarkEnd w:id="4"/>
+      <w:bookmarkEnd w:id="3"/>
     </w:p>
     <w:p>
       <w:r>
@@ -1717,12 +1715,12 @@
       <w:pPr>
         <w:pStyle w:val="Heading1"/>
       </w:pPr>
-      <w:bookmarkStart w:id="5" w:name="_Toc29572624"/>
+      <w:bookmarkStart w:id="4" w:name="_Toc29572624"/>
       <w:r>
         <w:lastRenderedPageBreak/>
         <w:t>Implemented Requirements</w:t>
       </w:r>
-      <w:bookmarkEnd w:id="5"/>
+      <w:bookmarkEnd w:id="4"/>
     </w:p>
     <w:p/>
     <w:p/>
@@ -1755,21 +1753,25 @@
       <w:pPr>
         <w:pStyle w:val="Heading1"/>
       </w:pPr>
-      <w:bookmarkStart w:id="6" w:name="_Toc29572625"/>
+      <w:bookmarkStart w:id="5" w:name="_Toc29572625"/>
       <w:r>
         <w:lastRenderedPageBreak/>
         <w:t>Adopted Development Frameworks</w:t>
       </w:r>
+      <w:bookmarkEnd w:id="5"/>
+    </w:p>
+    <w:p>
+      <w:pPr>
+        <w:pStyle w:val="Heading2"/>
+      </w:pPr>
+      <w:bookmarkStart w:id="6" w:name="_Toc29572626"/>
+      <w:r>
+        <w:t>Programming Languages</w:t>
+      </w:r>
       <w:bookmarkEnd w:id="6"/>
     </w:p>
     <w:p>
-      <w:pPr>
-        <w:pStyle w:val="Heading2"/>
-      </w:pPr>
-      <w:bookmarkStart w:id="7" w:name="_Toc29572626"/>
-      <w:r>
-        <w:t>Programming Languages</w:t>
-      </w:r>
+      <w:bookmarkStart w:id="7" w:name="_GoBack"/>
       <w:bookmarkEnd w:id="7"/>
     </w:p>
     <w:p/>
@@ -2297,30 +2299,6 @@
       <w:proofErr w:type="spellEnd"/>
       <w:r>
         <w:t xml:space="preserve"> di Milano</w:t>
-      </w:r>
-    </w:p>
-    <w:p>
-      <w:pPr>
-        <w:pStyle w:val="ListParagraph"/>
-        <w:numPr>
-          <w:ilvl w:val="0"/>
-          <w:numId w:val="18"/>
-        </w:numPr>
-      </w:pPr>
-      <w:r>
-        <w:t>GOOGLE. Material Design Guidelines.</w:t>
-      </w:r>
-      <w:r>
-        <w:br/>
-      </w:r>
-      <w:r>
-        <w:t xml:space="preserve">[Accessed </w:t>
-      </w:r>
-      <w:r>
-        <w:t>8</w:t>
-      </w:r>
-      <w:r>
-        <w:t xml:space="preserve"> November 2019]. Available from: https://material.io/</w:t>
       </w:r>
     </w:p>
     <w:sectPr>
@@ -8899,7 +8877,7 @@
 </file>
 
 <file path=customXml/itemProps1.xml><?xml version="1.0" encoding="utf-8"?>
-<ds:datastoreItem xmlns:ds="http://schemas.openxmlformats.org/officeDocument/2006/customXml" ds:itemID="{48E7F65C-6509-EF4C-9967-024F921BE1FC}">
+<ds:datastoreItem xmlns:ds="http://schemas.openxmlformats.org/officeDocument/2006/customXml" ds:itemID="{365E9688-A118-6E42-9561-2DBFCF826351}">
   <ds:schemaRefs>
     <ds:schemaRef ds:uri="http://schemas.openxmlformats.org/officeDocument/2006/bibliography"/>
   </ds:schemaRefs>

</xml_diff>

<commit_message>
add instructions for the connection of Glassfish with MySQL
</commit_message>
<xml_diff>
--- a/ITD/ITD.docx
+++ b/ITD/ITD.docx
@@ -391,7 +391,7 @@
       </w:r>
     </w:p>
     <w:p/>
-    <w:bookmarkStart w:id="1" w:name="_Toc29658268" w:displacedByCustomXml="next"/>
+    <w:bookmarkStart w:id="1" w:name="_Toc29748798" w:displacedByCustomXml="next"/>
     <w:sdt>
       <w:sdtPr>
         <w:rPr>
@@ -433,8 +433,8 @@
             <w:rPr>
               <w:rFonts w:asciiTheme="minorHAnsi" w:hAnsiTheme="minorHAnsi"/>
               <w:noProof/>
-              <w:sz w:val="22"/>
-              <w:lang w:val="it-IT" w:eastAsia="it-IT"/>
+              <w:szCs w:val="24"/>
+              <w:lang w:val="it-IT"/>
             </w:rPr>
           </w:pPr>
           <w:r>
@@ -446,7 +446,7 @@
           <w:r>
             <w:fldChar w:fldCharType="separate"/>
           </w:r>
-          <w:hyperlink w:anchor="_Toc29658268" w:history="1">
+          <w:hyperlink w:anchor="_Toc29748798" w:history="1">
             <w:r>
               <w:rPr>
                 <w:rStyle w:val="Hyperlink"/>
@@ -473,7 +473,7 @@
                 <w:noProof/>
                 <w:webHidden/>
               </w:rPr>
-              <w:instrText xml:space="preserve"> PAGEREF _Toc29658268 \h </w:instrText>
+              <w:instrText xml:space="preserve"> PAGEREF _Toc29748798 \h </w:instrText>
             </w:r>
             <w:r>
               <w:rPr>
@@ -514,11 +514,11 @@
             <w:rPr>
               <w:rFonts w:asciiTheme="minorHAnsi" w:hAnsiTheme="minorHAnsi"/>
               <w:noProof/>
-              <w:sz w:val="22"/>
-              <w:lang w:val="it-IT" w:eastAsia="it-IT"/>
+              <w:szCs w:val="24"/>
+              <w:lang w:val="it-IT"/>
             </w:rPr>
           </w:pPr>
-          <w:hyperlink w:anchor="_Toc29658269" w:history="1">
+          <w:hyperlink w:anchor="_Toc29748799" w:history="1">
             <w:r>
               <w:rPr>
                 <w:rStyle w:val="Hyperlink"/>
@@ -530,8 +530,8 @@
               <w:rPr>
                 <w:rFonts w:asciiTheme="minorHAnsi" w:hAnsiTheme="minorHAnsi"/>
                 <w:noProof/>
-                <w:sz w:val="22"/>
-                <w:lang w:val="it-IT" w:eastAsia="it-IT"/>
+                <w:szCs w:val="24"/>
+                <w:lang w:val="it-IT"/>
               </w:rPr>
               <w:tab/>
             </w:r>
@@ -561,7 +561,7 @@
                 <w:noProof/>
                 <w:webHidden/>
               </w:rPr>
-              <w:instrText xml:space="preserve"> PAGEREF _Toc29658269 \h </w:instrText>
+              <w:instrText xml:space="preserve"> PAGEREF _Toc29748799 \h </w:instrText>
             </w:r>
             <w:r>
               <w:rPr>
@@ -596,17 +596,17 @@
           <w:pPr>
             <w:pStyle w:val="TOC2"/>
             <w:tabs>
-              <w:tab w:val="left" w:pos="880"/>
+              <w:tab w:val="left" w:pos="960"/>
               <w:tab w:val="right" w:leader="dot" w:pos="9628"/>
             </w:tabs>
             <w:rPr>
               <w:rFonts w:asciiTheme="minorHAnsi" w:hAnsiTheme="minorHAnsi"/>
               <w:noProof/>
-              <w:sz w:val="22"/>
-              <w:lang w:val="it-IT" w:eastAsia="it-IT"/>
+              <w:szCs w:val="24"/>
+              <w:lang w:val="it-IT"/>
             </w:rPr>
           </w:pPr>
-          <w:hyperlink w:anchor="_Toc29658270" w:history="1">
+          <w:hyperlink w:anchor="_Toc29748800" w:history="1">
             <w:r>
               <w:rPr>
                 <w:rStyle w:val="Hyperlink"/>
@@ -618,8 +618,8 @@
               <w:rPr>
                 <w:rFonts w:asciiTheme="minorHAnsi" w:hAnsiTheme="minorHAnsi"/>
                 <w:noProof/>
-                <w:sz w:val="22"/>
-                <w:lang w:val="it-IT" w:eastAsia="it-IT"/>
+                <w:szCs w:val="24"/>
+                <w:lang w:val="it-IT"/>
               </w:rPr>
               <w:tab/>
             </w:r>
@@ -649,7 +649,7 @@
                 <w:noProof/>
                 <w:webHidden/>
               </w:rPr>
-              <w:instrText xml:space="preserve"> PAGEREF _Toc29658270 \h </w:instrText>
+              <w:instrText xml:space="preserve"> PAGEREF _Toc29748800 \h </w:instrText>
             </w:r>
             <w:r>
               <w:rPr>
@@ -690,11 +690,11 @@
             <w:rPr>
               <w:rFonts w:asciiTheme="minorHAnsi" w:hAnsiTheme="minorHAnsi"/>
               <w:noProof/>
-              <w:sz w:val="22"/>
-              <w:lang w:val="it-IT" w:eastAsia="it-IT"/>
+              <w:szCs w:val="24"/>
+              <w:lang w:val="it-IT"/>
             </w:rPr>
           </w:pPr>
-          <w:hyperlink w:anchor="_Toc29658271" w:history="1">
+          <w:hyperlink w:anchor="_Toc29748801" w:history="1">
             <w:r>
               <w:rPr>
                 <w:rStyle w:val="Hyperlink"/>
@@ -706,8 +706,8 @@
               <w:rPr>
                 <w:rFonts w:asciiTheme="minorHAnsi" w:hAnsiTheme="minorHAnsi"/>
                 <w:noProof/>
-                <w:sz w:val="22"/>
-                <w:lang w:val="it-IT" w:eastAsia="it-IT"/>
+                <w:szCs w:val="24"/>
+                <w:lang w:val="it-IT"/>
               </w:rPr>
               <w:tab/>
             </w:r>
@@ -737,7 +737,7 @@
                 <w:noProof/>
                 <w:webHidden/>
               </w:rPr>
-              <w:instrText xml:space="preserve"> PAGEREF _Toc29658271 \h </w:instrText>
+              <w:instrText xml:space="preserve"> PAGEREF _Toc29748801 \h </w:instrText>
             </w:r>
             <w:r>
               <w:rPr>
@@ -778,11 +778,11 @@
             <w:rPr>
               <w:rFonts w:asciiTheme="minorHAnsi" w:hAnsiTheme="minorHAnsi"/>
               <w:noProof/>
-              <w:sz w:val="22"/>
-              <w:lang w:val="it-IT" w:eastAsia="it-IT"/>
+              <w:szCs w:val="24"/>
+              <w:lang w:val="it-IT"/>
             </w:rPr>
           </w:pPr>
-          <w:hyperlink w:anchor="_Toc29658272" w:history="1">
+          <w:hyperlink w:anchor="_Toc29748802" w:history="1">
             <w:r>
               <w:rPr>
                 <w:rStyle w:val="Hyperlink"/>
@@ -794,8 +794,8 @@
               <w:rPr>
                 <w:rFonts w:asciiTheme="minorHAnsi" w:hAnsiTheme="minorHAnsi"/>
                 <w:noProof/>
-                <w:sz w:val="22"/>
-                <w:lang w:val="it-IT" w:eastAsia="it-IT"/>
+                <w:szCs w:val="24"/>
+                <w:lang w:val="it-IT"/>
               </w:rPr>
               <w:tab/>
             </w:r>
@@ -825,7 +825,7 @@
                 <w:noProof/>
                 <w:webHidden/>
               </w:rPr>
-              <w:instrText xml:space="preserve"> PAGEREF _Toc29658272 \h </w:instrText>
+              <w:instrText xml:space="preserve"> PAGEREF _Toc29748802 \h </w:instrText>
             </w:r>
             <w:r>
               <w:rPr>
@@ -866,11 +866,11 @@
             <w:rPr>
               <w:rFonts w:asciiTheme="minorHAnsi" w:hAnsiTheme="minorHAnsi"/>
               <w:noProof/>
-              <w:sz w:val="22"/>
-              <w:lang w:val="it-IT" w:eastAsia="it-IT"/>
+              <w:szCs w:val="24"/>
+              <w:lang w:val="it-IT"/>
             </w:rPr>
           </w:pPr>
-          <w:hyperlink w:anchor="_Toc29658273" w:history="1">
+          <w:hyperlink w:anchor="_Toc29748803" w:history="1">
             <w:r>
               <w:rPr>
                 <w:rStyle w:val="Hyperlink"/>
@@ -882,8 +882,8 @@
               <w:rPr>
                 <w:rFonts w:asciiTheme="minorHAnsi" w:hAnsiTheme="minorHAnsi"/>
                 <w:noProof/>
-                <w:sz w:val="22"/>
-                <w:lang w:val="it-IT" w:eastAsia="it-IT"/>
+                <w:szCs w:val="24"/>
+                <w:lang w:val="it-IT"/>
               </w:rPr>
               <w:tab/>
             </w:r>
@@ -913,7 +913,7 @@
                 <w:noProof/>
                 <w:webHidden/>
               </w:rPr>
-              <w:instrText xml:space="preserve"> PAGEREF _Toc29658273 \h </w:instrText>
+              <w:instrText xml:space="preserve"> PAGEREF _Toc29748803 \h </w:instrText>
             </w:r>
             <w:r>
               <w:rPr>
@@ -948,17 +948,17 @@
           <w:pPr>
             <w:pStyle w:val="TOC2"/>
             <w:tabs>
-              <w:tab w:val="left" w:pos="880"/>
+              <w:tab w:val="left" w:pos="960"/>
               <w:tab w:val="right" w:leader="dot" w:pos="9628"/>
             </w:tabs>
             <w:rPr>
               <w:rFonts w:asciiTheme="minorHAnsi" w:hAnsiTheme="minorHAnsi"/>
               <w:noProof/>
-              <w:sz w:val="22"/>
-              <w:lang w:val="it-IT" w:eastAsia="it-IT"/>
+              <w:szCs w:val="24"/>
+              <w:lang w:val="it-IT"/>
             </w:rPr>
           </w:pPr>
-          <w:hyperlink w:anchor="_Toc29658274" w:history="1">
+          <w:hyperlink w:anchor="_Toc29748804" w:history="1">
             <w:r>
               <w:rPr>
                 <w:rStyle w:val="Hyperlink"/>
@@ -970,8 +970,8 @@
               <w:rPr>
                 <w:rFonts w:asciiTheme="minorHAnsi" w:hAnsiTheme="minorHAnsi"/>
                 <w:noProof/>
-                <w:sz w:val="22"/>
-                <w:lang w:val="it-IT" w:eastAsia="it-IT"/>
+                <w:szCs w:val="24"/>
+                <w:lang w:val="it-IT"/>
               </w:rPr>
               <w:tab/>
             </w:r>
@@ -1001,7 +1001,7 @@
                 <w:noProof/>
                 <w:webHidden/>
               </w:rPr>
-              <w:instrText xml:space="preserve"> PAGEREF _Toc29658274 \h </w:instrText>
+              <w:instrText xml:space="preserve"> PAGEREF _Toc29748804 \h </w:instrText>
             </w:r>
             <w:r>
               <w:rPr>
@@ -1036,17 +1036,17 @@
           <w:pPr>
             <w:pStyle w:val="TOC2"/>
             <w:tabs>
-              <w:tab w:val="left" w:pos="880"/>
+              <w:tab w:val="left" w:pos="960"/>
               <w:tab w:val="right" w:leader="dot" w:pos="9628"/>
             </w:tabs>
             <w:rPr>
               <w:rFonts w:asciiTheme="minorHAnsi" w:hAnsiTheme="minorHAnsi"/>
               <w:noProof/>
-              <w:sz w:val="22"/>
-              <w:lang w:val="it-IT" w:eastAsia="it-IT"/>
+              <w:szCs w:val="24"/>
+              <w:lang w:val="it-IT"/>
             </w:rPr>
           </w:pPr>
-          <w:hyperlink w:anchor="_Toc29658275" w:history="1">
+          <w:hyperlink w:anchor="_Toc29748805" w:history="1">
             <w:r>
               <w:rPr>
                 <w:rStyle w:val="Hyperlink"/>
@@ -1058,8 +1058,8 @@
               <w:rPr>
                 <w:rFonts w:asciiTheme="minorHAnsi" w:hAnsiTheme="minorHAnsi"/>
                 <w:noProof/>
-                <w:sz w:val="22"/>
-                <w:lang w:val="it-IT" w:eastAsia="it-IT"/>
+                <w:szCs w:val="24"/>
+                <w:lang w:val="it-IT"/>
               </w:rPr>
               <w:tab/>
             </w:r>
@@ -1089,7 +1089,7 @@
                 <w:noProof/>
                 <w:webHidden/>
               </w:rPr>
-              <w:instrText xml:space="preserve"> PAGEREF _Toc29658275 \h </w:instrText>
+              <w:instrText xml:space="preserve"> PAGEREF _Toc29748805 \h </w:instrText>
             </w:r>
             <w:r>
               <w:rPr>
@@ -1124,17 +1124,17 @@
           <w:pPr>
             <w:pStyle w:val="TOC2"/>
             <w:tabs>
-              <w:tab w:val="left" w:pos="880"/>
+              <w:tab w:val="left" w:pos="960"/>
               <w:tab w:val="right" w:leader="dot" w:pos="9628"/>
             </w:tabs>
             <w:rPr>
               <w:rFonts w:asciiTheme="minorHAnsi" w:hAnsiTheme="minorHAnsi"/>
               <w:noProof/>
-              <w:sz w:val="22"/>
-              <w:lang w:val="it-IT" w:eastAsia="it-IT"/>
+              <w:szCs w:val="24"/>
+              <w:lang w:val="it-IT"/>
             </w:rPr>
           </w:pPr>
-          <w:hyperlink w:anchor="_Toc29658276" w:history="1">
+          <w:hyperlink w:anchor="_Toc29748806" w:history="1">
             <w:r>
               <w:rPr>
                 <w:rStyle w:val="Hyperlink"/>
@@ -1146,8 +1146,8 @@
               <w:rPr>
                 <w:rFonts w:asciiTheme="minorHAnsi" w:hAnsiTheme="minorHAnsi"/>
                 <w:noProof/>
-                <w:sz w:val="22"/>
-                <w:lang w:val="it-IT" w:eastAsia="it-IT"/>
+                <w:szCs w:val="24"/>
+                <w:lang w:val="it-IT"/>
               </w:rPr>
               <w:tab/>
             </w:r>
@@ -1177,7 +1177,7 @@
                 <w:noProof/>
                 <w:webHidden/>
               </w:rPr>
-              <w:instrText xml:space="preserve"> PAGEREF _Toc29658276 \h </w:instrText>
+              <w:instrText xml:space="preserve"> PAGEREF _Toc29748806 \h </w:instrText>
             </w:r>
             <w:r>
               <w:rPr>
@@ -1212,17 +1212,17 @@
           <w:pPr>
             <w:pStyle w:val="TOC2"/>
             <w:tabs>
-              <w:tab w:val="left" w:pos="880"/>
+              <w:tab w:val="left" w:pos="960"/>
               <w:tab w:val="right" w:leader="dot" w:pos="9628"/>
             </w:tabs>
             <w:rPr>
               <w:rFonts w:asciiTheme="minorHAnsi" w:hAnsiTheme="minorHAnsi"/>
               <w:noProof/>
-              <w:sz w:val="22"/>
-              <w:lang w:val="it-IT" w:eastAsia="it-IT"/>
+              <w:szCs w:val="24"/>
+              <w:lang w:val="it-IT"/>
             </w:rPr>
           </w:pPr>
-          <w:hyperlink w:anchor="_Toc29658277" w:history="1">
+          <w:hyperlink w:anchor="_Toc29748807" w:history="1">
             <w:r>
               <w:rPr>
                 <w:rStyle w:val="Hyperlink"/>
@@ -1234,8 +1234,8 @@
               <w:rPr>
                 <w:rFonts w:asciiTheme="minorHAnsi" w:hAnsiTheme="minorHAnsi"/>
                 <w:noProof/>
-                <w:sz w:val="22"/>
-                <w:lang w:val="it-IT" w:eastAsia="it-IT"/>
+                <w:szCs w:val="24"/>
+                <w:lang w:val="it-IT"/>
               </w:rPr>
               <w:tab/>
             </w:r>
@@ -1265,7 +1265,7 @@
                 <w:noProof/>
                 <w:webHidden/>
               </w:rPr>
-              <w:instrText xml:space="preserve"> PAGEREF _Toc29658277 \h </w:instrText>
+              <w:instrText xml:space="preserve"> PAGEREF _Toc29748807 \h </w:instrText>
             </w:r>
             <w:r>
               <w:rPr>
@@ -1300,17 +1300,17 @@
           <w:pPr>
             <w:pStyle w:val="TOC2"/>
             <w:tabs>
-              <w:tab w:val="left" w:pos="880"/>
+              <w:tab w:val="left" w:pos="960"/>
               <w:tab w:val="right" w:leader="dot" w:pos="9628"/>
             </w:tabs>
             <w:rPr>
               <w:rFonts w:asciiTheme="minorHAnsi" w:hAnsiTheme="minorHAnsi"/>
               <w:noProof/>
-              <w:sz w:val="22"/>
-              <w:lang w:val="it-IT" w:eastAsia="it-IT"/>
+              <w:szCs w:val="24"/>
+              <w:lang w:val="it-IT"/>
             </w:rPr>
           </w:pPr>
-          <w:hyperlink w:anchor="_Toc29658278" w:history="1">
+          <w:hyperlink w:anchor="_Toc29748808" w:history="1">
             <w:r>
               <w:rPr>
                 <w:rStyle w:val="Hyperlink"/>
@@ -1322,8 +1322,8 @@
               <w:rPr>
                 <w:rFonts w:asciiTheme="minorHAnsi" w:hAnsiTheme="minorHAnsi"/>
                 <w:noProof/>
-                <w:sz w:val="22"/>
-                <w:lang w:val="it-IT" w:eastAsia="it-IT"/>
+                <w:szCs w:val="24"/>
+                <w:lang w:val="it-IT"/>
               </w:rPr>
               <w:tab/>
             </w:r>
@@ -1353,7 +1353,7 @@
                 <w:noProof/>
                 <w:webHidden/>
               </w:rPr>
-              <w:instrText xml:space="preserve"> PAGEREF _Toc29658278 \h </w:instrText>
+              <w:instrText xml:space="preserve"> PAGEREF _Toc29748808 \h </w:instrText>
             </w:r>
             <w:r>
               <w:rPr>
@@ -1394,11 +1394,11 @@
             <w:rPr>
               <w:rFonts w:asciiTheme="minorHAnsi" w:hAnsiTheme="minorHAnsi"/>
               <w:noProof/>
-              <w:sz w:val="22"/>
-              <w:lang w:val="it-IT" w:eastAsia="it-IT"/>
+              <w:szCs w:val="24"/>
+              <w:lang w:val="it-IT"/>
             </w:rPr>
           </w:pPr>
-          <w:hyperlink w:anchor="_Toc29658279" w:history="1">
+          <w:hyperlink w:anchor="_Toc29748809" w:history="1">
             <w:r>
               <w:rPr>
                 <w:rStyle w:val="Hyperlink"/>
@@ -1410,8 +1410,8 @@
               <w:rPr>
                 <w:rFonts w:asciiTheme="minorHAnsi" w:hAnsiTheme="minorHAnsi"/>
                 <w:noProof/>
-                <w:sz w:val="22"/>
-                <w:lang w:val="it-IT" w:eastAsia="it-IT"/>
+                <w:szCs w:val="24"/>
+                <w:lang w:val="it-IT"/>
               </w:rPr>
               <w:tab/>
             </w:r>
@@ -1441,7 +1441,7 @@
                 <w:noProof/>
                 <w:webHidden/>
               </w:rPr>
-              <w:instrText xml:space="preserve"> PAGEREF _Toc29658279 \h </w:instrText>
+              <w:instrText xml:space="preserve"> PAGEREF _Toc29748809 \h </w:instrText>
             </w:r>
             <w:r>
               <w:rPr>
@@ -1476,17 +1476,17 @@
           <w:pPr>
             <w:pStyle w:val="TOC2"/>
             <w:tabs>
-              <w:tab w:val="left" w:pos="880"/>
+              <w:tab w:val="left" w:pos="960"/>
               <w:tab w:val="right" w:leader="dot" w:pos="9628"/>
             </w:tabs>
             <w:rPr>
               <w:rFonts w:asciiTheme="minorHAnsi" w:hAnsiTheme="minorHAnsi"/>
               <w:noProof/>
-              <w:sz w:val="22"/>
-              <w:lang w:val="it-IT" w:eastAsia="it-IT"/>
+              <w:szCs w:val="24"/>
+              <w:lang w:val="it-IT"/>
             </w:rPr>
           </w:pPr>
-          <w:hyperlink w:anchor="_Toc29658280" w:history="1">
+          <w:hyperlink w:anchor="_Toc29748810" w:history="1">
             <w:r>
               <w:rPr>
                 <w:rStyle w:val="Hyperlink"/>
@@ -1498,8 +1498,8 @@
               <w:rPr>
                 <w:rFonts w:asciiTheme="minorHAnsi" w:hAnsiTheme="minorHAnsi"/>
                 <w:noProof/>
-                <w:sz w:val="22"/>
-                <w:lang w:val="it-IT" w:eastAsia="it-IT"/>
+                <w:szCs w:val="24"/>
+                <w:lang w:val="it-IT"/>
               </w:rPr>
               <w:tab/>
             </w:r>
@@ -1529,7 +1529,7 @@
                 <w:noProof/>
                 <w:webHidden/>
               </w:rPr>
-              <w:instrText xml:space="preserve"> PAGEREF _Toc29658280 \h </w:instrText>
+              <w:instrText xml:space="preserve"> PAGEREF _Toc29748810 \h </w:instrText>
             </w:r>
             <w:r>
               <w:rPr>
@@ -1564,17 +1564,17 @@
           <w:pPr>
             <w:pStyle w:val="TOC2"/>
             <w:tabs>
-              <w:tab w:val="left" w:pos="880"/>
+              <w:tab w:val="left" w:pos="960"/>
               <w:tab w:val="right" w:leader="dot" w:pos="9628"/>
             </w:tabs>
             <w:rPr>
               <w:rFonts w:asciiTheme="minorHAnsi" w:hAnsiTheme="minorHAnsi"/>
               <w:noProof/>
-              <w:sz w:val="22"/>
-              <w:lang w:val="it-IT" w:eastAsia="it-IT"/>
+              <w:szCs w:val="24"/>
+              <w:lang w:val="it-IT"/>
             </w:rPr>
           </w:pPr>
-          <w:hyperlink w:anchor="_Toc29658281" w:history="1">
+          <w:hyperlink w:anchor="_Toc29748811" w:history="1">
             <w:r>
               <w:rPr>
                 <w:rStyle w:val="Hyperlink"/>
@@ -1586,8 +1586,8 @@
               <w:rPr>
                 <w:rFonts w:asciiTheme="minorHAnsi" w:hAnsiTheme="minorHAnsi"/>
                 <w:noProof/>
-                <w:sz w:val="22"/>
-                <w:lang w:val="it-IT" w:eastAsia="it-IT"/>
+                <w:szCs w:val="24"/>
+                <w:lang w:val="it-IT"/>
               </w:rPr>
               <w:tab/>
             </w:r>
@@ -1617,7 +1617,7 @@
                 <w:noProof/>
                 <w:webHidden/>
               </w:rPr>
-              <w:instrText xml:space="preserve"> PAGEREF _Toc29658281 \h </w:instrText>
+              <w:instrText xml:space="preserve"> PAGEREF _Toc29748811 \h </w:instrText>
             </w:r>
             <w:r>
               <w:rPr>
@@ -1652,17 +1652,17 @@
           <w:pPr>
             <w:pStyle w:val="TOC2"/>
             <w:tabs>
-              <w:tab w:val="left" w:pos="880"/>
+              <w:tab w:val="left" w:pos="960"/>
               <w:tab w:val="right" w:leader="dot" w:pos="9628"/>
             </w:tabs>
             <w:rPr>
               <w:rFonts w:asciiTheme="minorHAnsi" w:hAnsiTheme="minorHAnsi"/>
               <w:noProof/>
-              <w:sz w:val="22"/>
-              <w:lang w:val="it-IT" w:eastAsia="it-IT"/>
+              <w:szCs w:val="24"/>
+              <w:lang w:val="it-IT"/>
             </w:rPr>
           </w:pPr>
-          <w:hyperlink w:anchor="_Toc29658282" w:history="1">
+          <w:hyperlink w:anchor="_Toc29748812" w:history="1">
             <w:r>
               <w:rPr>
                 <w:rStyle w:val="Hyperlink"/>
@@ -1674,8 +1674,8 @@
               <w:rPr>
                 <w:rFonts w:asciiTheme="minorHAnsi" w:hAnsiTheme="minorHAnsi"/>
                 <w:noProof/>
-                <w:sz w:val="22"/>
-                <w:lang w:val="it-IT" w:eastAsia="it-IT"/>
+                <w:szCs w:val="24"/>
+                <w:lang w:val="it-IT"/>
               </w:rPr>
               <w:tab/>
             </w:r>
@@ -1705,7 +1705,7 @@
                 <w:noProof/>
                 <w:webHidden/>
               </w:rPr>
-              <w:instrText xml:space="preserve"> PAGEREF _Toc29658282 \h </w:instrText>
+              <w:instrText xml:space="preserve"> PAGEREF _Toc29748812 \h </w:instrText>
             </w:r>
             <w:r>
               <w:rPr>
@@ -1746,11 +1746,11 @@
             <w:rPr>
               <w:rFonts w:asciiTheme="minorHAnsi" w:hAnsiTheme="minorHAnsi"/>
               <w:noProof/>
-              <w:sz w:val="22"/>
-              <w:lang w:val="it-IT" w:eastAsia="it-IT"/>
+              <w:szCs w:val="24"/>
+              <w:lang w:val="it-IT"/>
             </w:rPr>
           </w:pPr>
-          <w:hyperlink w:anchor="_Toc29658283" w:history="1">
+          <w:hyperlink w:anchor="_Toc29748813" w:history="1">
             <w:r>
               <w:rPr>
                 <w:rStyle w:val="Hyperlink"/>
@@ -1762,8 +1762,8 @@
               <w:rPr>
                 <w:rFonts w:asciiTheme="minorHAnsi" w:hAnsiTheme="minorHAnsi"/>
                 <w:noProof/>
-                <w:sz w:val="22"/>
-                <w:lang w:val="it-IT" w:eastAsia="it-IT"/>
+                <w:szCs w:val="24"/>
+                <w:lang w:val="it-IT"/>
               </w:rPr>
               <w:tab/>
             </w:r>
@@ -1793,7 +1793,7 @@
                 <w:noProof/>
                 <w:webHidden/>
               </w:rPr>
-              <w:instrText xml:space="preserve"> PAGEREF _Toc29658283 \h </w:instrText>
+              <w:instrText xml:space="preserve"> PAGEREF _Toc29748813 \h </w:instrText>
             </w:r>
             <w:r>
               <w:rPr>
@@ -1828,17 +1828,17 @@
           <w:pPr>
             <w:pStyle w:val="TOC2"/>
             <w:tabs>
-              <w:tab w:val="left" w:pos="880"/>
+              <w:tab w:val="left" w:pos="960"/>
               <w:tab w:val="right" w:leader="dot" w:pos="9628"/>
             </w:tabs>
             <w:rPr>
               <w:rFonts w:asciiTheme="minorHAnsi" w:hAnsiTheme="minorHAnsi"/>
               <w:noProof/>
-              <w:sz w:val="22"/>
-              <w:lang w:val="it-IT" w:eastAsia="it-IT"/>
+              <w:szCs w:val="24"/>
+              <w:lang w:val="it-IT"/>
             </w:rPr>
           </w:pPr>
-          <w:hyperlink w:anchor="_Toc29658284" w:history="1">
+          <w:hyperlink w:anchor="_Toc29748814" w:history="1">
             <w:r>
               <w:rPr>
                 <w:rStyle w:val="Hyperlink"/>
@@ -1850,8 +1850,8 @@
               <w:rPr>
                 <w:rFonts w:asciiTheme="minorHAnsi" w:hAnsiTheme="minorHAnsi"/>
                 <w:noProof/>
-                <w:sz w:val="22"/>
-                <w:lang w:val="it-IT" w:eastAsia="it-IT"/>
+                <w:szCs w:val="24"/>
+                <w:lang w:val="it-IT"/>
               </w:rPr>
               <w:tab/>
             </w:r>
@@ -1881,7 +1881,7 @@
                 <w:noProof/>
                 <w:webHidden/>
               </w:rPr>
-              <w:instrText xml:space="preserve"> PAGEREF _Toc29658284 \h </w:instrText>
+              <w:instrText xml:space="preserve"> PAGEREF _Toc29748814 \h </w:instrText>
             </w:r>
             <w:r>
               <w:rPr>
@@ -1916,17 +1916,17 @@
           <w:pPr>
             <w:pStyle w:val="TOC2"/>
             <w:tabs>
-              <w:tab w:val="left" w:pos="880"/>
+              <w:tab w:val="left" w:pos="960"/>
               <w:tab w:val="right" w:leader="dot" w:pos="9628"/>
             </w:tabs>
             <w:rPr>
               <w:rFonts w:asciiTheme="minorHAnsi" w:hAnsiTheme="minorHAnsi"/>
               <w:noProof/>
-              <w:sz w:val="22"/>
-              <w:lang w:val="it-IT" w:eastAsia="it-IT"/>
+              <w:szCs w:val="24"/>
+              <w:lang w:val="it-IT"/>
             </w:rPr>
           </w:pPr>
-          <w:hyperlink w:anchor="_Toc29658285" w:history="1">
+          <w:hyperlink w:anchor="_Toc29748815" w:history="1">
             <w:r>
               <w:rPr>
                 <w:rStyle w:val="Hyperlink"/>
@@ -1938,8 +1938,8 @@
               <w:rPr>
                 <w:rFonts w:asciiTheme="minorHAnsi" w:hAnsiTheme="minorHAnsi"/>
                 <w:noProof/>
-                <w:sz w:val="22"/>
-                <w:lang w:val="it-IT" w:eastAsia="it-IT"/>
+                <w:szCs w:val="24"/>
+                <w:lang w:val="it-IT"/>
               </w:rPr>
               <w:tab/>
             </w:r>
@@ -1969,7 +1969,7 @@
                 <w:noProof/>
                 <w:webHidden/>
               </w:rPr>
-              <w:instrText xml:space="preserve"> PAGEREF _Toc29658285 \h </w:instrText>
+              <w:instrText xml:space="preserve"> PAGEREF _Toc29748815 \h </w:instrText>
             </w:r>
             <w:r>
               <w:rPr>
@@ -2004,17 +2004,17 @@
           <w:pPr>
             <w:pStyle w:val="TOC3"/>
             <w:tabs>
-              <w:tab w:val="left" w:pos="1320"/>
+              <w:tab w:val="left" w:pos="1200"/>
               <w:tab w:val="right" w:leader="dot" w:pos="9628"/>
             </w:tabs>
             <w:rPr>
               <w:rFonts w:asciiTheme="minorHAnsi" w:hAnsiTheme="minorHAnsi"/>
               <w:noProof/>
-              <w:sz w:val="22"/>
-              <w:lang w:val="it-IT" w:eastAsia="it-IT"/>
+              <w:szCs w:val="24"/>
+              <w:lang w:val="it-IT"/>
             </w:rPr>
           </w:pPr>
-          <w:hyperlink w:anchor="_Toc29658286" w:history="1">
+          <w:hyperlink w:anchor="_Toc29748816" w:history="1">
             <w:r>
               <w:rPr>
                 <w:rStyle w:val="Hyperlink"/>
@@ -2032,8 +2032,8 @@
               <w:rPr>
                 <w:rFonts w:asciiTheme="minorHAnsi" w:hAnsiTheme="minorHAnsi"/>
                 <w:noProof/>
-                <w:sz w:val="22"/>
-                <w:lang w:val="it-IT" w:eastAsia="it-IT"/>
+                <w:szCs w:val="24"/>
+                <w:lang w:val="it-IT"/>
               </w:rPr>
               <w:tab/>
             </w:r>
@@ -2063,7 +2063,7 @@
                 <w:noProof/>
                 <w:webHidden/>
               </w:rPr>
-              <w:instrText xml:space="preserve"> PAGEREF _Toc29658286 \h </w:instrText>
+              <w:instrText xml:space="preserve"> PAGEREF _Toc29748816 \h </w:instrText>
             </w:r>
             <w:r>
               <w:rPr>
@@ -2098,17 +2098,17 @@
           <w:pPr>
             <w:pStyle w:val="TOC3"/>
             <w:tabs>
-              <w:tab w:val="left" w:pos="1320"/>
+              <w:tab w:val="left" w:pos="1200"/>
               <w:tab w:val="right" w:leader="dot" w:pos="9628"/>
             </w:tabs>
             <w:rPr>
               <w:rFonts w:asciiTheme="minorHAnsi" w:hAnsiTheme="minorHAnsi"/>
               <w:noProof/>
-              <w:sz w:val="22"/>
-              <w:lang w:val="it-IT" w:eastAsia="it-IT"/>
+              <w:szCs w:val="24"/>
+              <w:lang w:val="it-IT"/>
             </w:rPr>
           </w:pPr>
-          <w:hyperlink w:anchor="_Toc29658287" w:history="1">
+          <w:hyperlink w:anchor="_Toc29748817" w:history="1">
             <w:r>
               <w:rPr>
                 <w:rStyle w:val="Hyperlink"/>
@@ -2126,8 +2126,8 @@
               <w:rPr>
                 <w:rFonts w:asciiTheme="minorHAnsi" w:hAnsiTheme="minorHAnsi"/>
                 <w:noProof/>
-                <w:sz w:val="22"/>
-                <w:lang w:val="it-IT" w:eastAsia="it-IT"/>
+                <w:szCs w:val="24"/>
+                <w:lang w:val="it-IT"/>
               </w:rPr>
               <w:tab/>
             </w:r>
@@ -2157,7 +2157,7 @@
                 <w:noProof/>
                 <w:webHidden/>
               </w:rPr>
-              <w:instrText xml:space="preserve"> PAGEREF _Toc29658287 \h </w:instrText>
+              <w:instrText xml:space="preserve"> PAGEREF _Toc29748817 \h </w:instrText>
             </w:r>
             <w:r>
               <w:rPr>
@@ -2192,17 +2192,17 @@
           <w:pPr>
             <w:pStyle w:val="TOC3"/>
             <w:tabs>
-              <w:tab w:val="left" w:pos="1320"/>
+              <w:tab w:val="left" w:pos="1200"/>
               <w:tab w:val="right" w:leader="dot" w:pos="9628"/>
             </w:tabs>
             <w:rPr>
               <w:rFonts w:asciiTheme="minorHAnsi" w:hAnsiTheme="minorHAnsi"/>
               <w:noProof/>
-              <w:sz w:val="22"/>
-              <w:lang w:val="it-IT" w:eastAsia="it-IT"/>
+              <w:szCs w:val="24"/>
+              <w:lang w:val="it-IT"/>
             </w:rPr>
           </w:pPr>
-          <w:hyperlink w:anchor="_Toc29658288" w:history="1">
+          <w:hyperlink w:anchor="_Toc29748818" w:history="1">
             <w:r>
               <w:rPr>
                 <w:rStyle w:val="Hyperlink"/>
@@ -2220,8 +2220,8 @@
               <w:rPr>
                 <w:rFonts w:asciiTheme="minorHAnsi" w:hAnsiTheme="minorHAnsi"/>
                 <w:noProof/>
-                <w:sz w:val="22"/>
-                <w:lang w:val="it-IT" w:eastAsia="it-IT"/>
+                <w:szCs w:val="24"/>
+                <w:lang w:val="it-IT"/>
               </w:rPr>
               <w:tab/>
             </w:r>
@@ -2251,7 +2251,7 @@
                 <w:noProof/>
                 <w:webHidden/>
               </w:rPr>
-              <w:instrText xml:space="preserve"> PAGEREF _Toc29658288 \h </w:instrText>
+              <w:instrText xml:space="preserve"> PAGEREF _Toc29748818 \h </w:instrText>
             </w:r>
             <w:r>
               <w:rPr>
@@ -2271,7 +2271,7 @@
                 <w:noProof/>
                 <w:webHidden/>
               </w:rPr>
-              <w:t>11</w:t>
+              <w:t>12</w:t>
             </w:r>
             <w:r>
               <w:rPr>
@@ -2286,17 +2286,17 @@
           <w:pPr>
             <w:pStyle w:val="TOC3"/>
             <w:tabs>
-              <w:tab w:val="left" w:pos="1320"/>
+              <w:tab w:val="left" w:pos="1200"/>
               <w:tab w:val="right" w:leader="dot" w:pos="9628"/>
             </w:tabs>
             <w:rPr>
               <w:rFonts w:asciiTheme="minorHAnsi" w:hAnsiTheme="minorHAnsi"/>
               <w:noProof/>
-              <w:sz w:val="22"/>
-              <w:lang w:val="it-IT" w:eastAsia="it-IT"/>
+              <w:szCs w:val="24"/>
+              <w:lang w:val="it-IT"/>
             </w:rPr>
           </w:pPr>
-          <w:hyperlink w:anchor="_Toc29658289" w:history="1">
+          <w:hyperlink w:anchor="_Toc29748819" w:history="1">
             <w:r>
               <w:rPr>
                 <w:rStyle w:val="Hyperlink"/>
@@ -2314,8 +2314,8 @@
               <w:rPr>
                 <w:rFonts w:asciiTheme="minorHAnsi" w:hAnsiTheme="minorHAnsi"/>
                 <w:noProof/>
-                <w:sz w:val="22"/>
-                <w:lang w:val="it-IT" w:eastAsia="it-IT"/>
+                <w:szCs w:val="24"/>
+                <w:lang w:val="it-IT"/>
               </w:rPr>
               <w:tab/>
             </w:r>
@@ -2345,7 +2345,7 @@
                 <w:noProof/>
                 <w:webHidden/>
               </w:rPr>
-              <w:instrText xml:space="preserve"> PAGEREF _Toc29658289 \h </w:instrText>
+              <w:instrText xml:space="preserve"> PAGEREF _Toc29748819 \h </w:instrText>
             </w:r>
             <w:r>
               <w:rPr>
@@ -2380,17 +2380,17 @@
           <w:pPr>
             <w:pStyle w:val="TOC3"/>
             <w:tabs>
-              <w:tab w:val="left" w:pos="1320"/>
+              <w:tab w:val="left" w:pos="1200"/>
               <w:tab w:val="right" w:leader="dot" w:pos="9628"/>
             </w:tabs>
             <w:rPr>
               <w:rFonts w:asciiTheme="minorHAnsi" w:hAnsiTheme="minorHAnsi"/>
               <w:noProof/>
-              <w:sz w:val="22"/>
-              <w:lang w:val="it-IT" w:eastAsia="it-IT"/>
+              <w:szCs w:val="24"/>
+              <w:lang w:val="it-IT"/>
             </w:rPr>
           </w:pPr>
-          <w:hyperlink w:anchor="_Toc29658290" w:history="1">
+          <w:hyperlink w:anchor="_Toc29748820" w:history="1">
             <w:r>
               <w:rPr>
                 <w:rStyle w:val="Hyperlink"/>
@@ -2408,8 +2408,8 @@
               <w:rPr>
                 <w:rFonts w:asciiTheme="minorHAnsi" w:hAnsiTheme="minorHAnsi"/>
                 <w:noProof/>
-                <w:sz w:val="22"/>
-                <w:lang w:val="it-IT" w:eastAsia="it-IT"/>
+                <w:szCs w:val="24"/>
+                <w:lang w:val="it-IT"/>
               </w:rPr>
               <w:tab/>
             </w:r>
@@ -2439,7 +2439,7 @@
                 <w:noProof/>
                 <w:webHidden/>
               </w:rPr>
-              <w:instrText xml:space="preserve"> PAGEREF _Toc29658290 \h </w:instrText>
+              <w:instrText xml:space="preserve"> PAGEREF _Toc29748820 \h </w:instrText>
             </w:r>
             <w:r>
               <w:rPr>
@@ -2474,17 +2474,17 @@
           <w:pPr>
             <w:pStyle w:val="TOC3"/>
             <w:tabs>
-              <w:tab w:val="left" w:pos="1320"/>
+              <w:tab w:val="left" w:pos="1200"/>
               <w:tab w:val="right" w:leader="dot" w:pos="9628"/>
             </w:tabs>
             <w:rPr>
               <w:rFonts w:asciiTheme="minorHAnsi" w:hAnsiTheme="minorHAnsi"/>
               <w:noProof/>
-              <w:sz w:val="22"/>
-              <w:lang w:val="it-IT" w:eastAsia="it-IT"/>
+              <w:szCs w:val="24"/>
+              <w:lang w:val="it-IT"/>
             </w:rPr>
           </w:pPr>
-          <w:hyperlink w:anchor="_Toc29658291" w:history="1">
+          <w:hyperlink w:anchor="_Toc29748821" w:history="1">
             <w:r>
               <w:rPr>
                 <w:rStyle w:val="Hyperlink"/>
@@ -2502,8 +2502,8 @@
               <w:rPr>
                 <w:rFonts w:asciiTheme="minorHAnsi" w:hAnsiTheme="minorHAnsi"/>
                 <w:noProof/>
-                <w:sz w:val="22"/>
-                <w:lang w:val="it-IT" w:eastAsia="it-IT"/>
+                <w:szCs w:val="24"/>
+                <w:lang w:val="it-IT"/>
               </w:rPr>
               <w:tab/>
             </w:r>
@@ -2533,7 +2533,7 @@
                 <w:noProof/>
                 <w:webHidden/>
               </w:rPr>
-              <w:instrText xml:space="preserve"> PAGEREF _Toc29658291 \h </w:instrText>
+              <w:instrText xml:space="preserve"> PAGEREF _Toc29748821 \h </w:instrText>
             </w:r>
             <w:r>
               <w:rPr>
@@ -2568,17 +2568,17 @@
           <w:pPr>
             <w:pStyle w:val="TOC3"/>
             <w:tabs>
-              <w:tab w:val="left" w:pos="1320"/>
+              <w:tab w:val="left" w:pos="1200"/>
               <w:tab w:val="right" w:leader="dot" w:pos="9628"/>
             </w:tabs>
             <w:rPr>
               <w:rFonts w:asciiTheme="minorHAnsi" w:hAnsiTheme="minorHAnsi"/>
               <w:noProof/>
-              <w:sz w:val="22"/>
-              <w:lang w:val="it-IT" w:eastAsia="it-IT"/>
+              <w:szCs w:val="24"/>
+              <w:lang w:val="it-IT"/>
             </w:rPr>
           </w:pPr>
-          <w:hyperlink w:anchor="_Toc29658292" w:history="1">
+          <w:hyperlink w:anchor="_Toc29748822" w:history="1">
             <w:r>
               <w:rPr>
                 <w:rStyle w:val="Hyperlink"/>
@@ -2596,8 +2596,8 @@
               <w:rPr>
                 <w:rFonts w:asciiTheme="minorHAnsi" w:hAnsiTheme="minorHAnsi"/>
                 <w:noProof/>
-                <w:sz w:val="22"/>
-                <w:lang w:val="it-IT" w:eastAsia="it-IT"/>
+                <w:szCs w:val="24"/>
+                <w:lang w:val="it-IT"/>
               </w:rPr>
               <w:tab/>
             </w:r>
@@ -2627,7 +2627,7 @@
                 <w:noProof/>
                 <w:webHidden/>
               </w:rPr>
-              <w:instrText xml:space="preserve"> PAGEREF _Toc29658292 \h </w:instrText>
+              <w:instrText xml:space="preserve"> PAGEREF _Toc29748822 \h </w:instrText>
             </w:r>
             <w:r>
               <w:rPr>
@@ -2662,17 +2662,17 @@
           <w:pPr>
             <w:pStyle w:val="TOC3"/>
             <w:tabs>
-              <w:tab w:val="left" w:pos="1320"/>
+              <w:tab w:val="left" w:pos="1200"/>
               <w:tab w:val="right" w:leader="dot" w:pos="9628"/>
             </w:tabs>
             <w:rPr>
               <w:rFonts w:asciiTheme="minorHAnsi" w:hAnsiTheme="minorHAnsi"/>
               <w:noProof/>
-              <w:sz w:val="22"/>
-              <w:lang w:val="it-IT" w:eastAsia="it-IT"/>
+              <w:szCs w:val="24"/>
+              <w:lang w:val="it-IT"/>
             </w:rPr>
           </w:pPr>
-          <w:hyperlink w:anchor="_Toc29658293" w:history="1">
+          <w:hyperlink w:anchor="_Toc29748823" w:history="1">
             <w:r>
               <w:rPr>
                 <w:rStyle w:val="Hyperlink"/>
@@ -2690,8 +2690,8 @@
               <w:rPr>
                 <w:rFonts w:asciiTheme="minorHAnsi" w:hAnsiTheme="minorHAnsi"/>
                 <w:noProof/>
-                <w:sz w:val="22"/>
-                <w:lang w:val="it-IT" w:eastAsia="it-IT"/>
+                <w:szCs w:val="24"/>
+                <w:lang w:val="it-IT"/>
               </w:rPr>
               <w:tab/>
             </w:r>
@@ -2721,7 +2721,7 @@
                 <w:noProof/>
                 <w:webHidden/>
               </w:rPr>
-              <w:instrText xml:space="preserve"> PAGEREF _Toc29658293 \h </w:instrText>
+              <w:instrText xml:space="preserve"> PAGEREF _Toc29748823 \h </w:instrText>
             </w:r>
             <w:r>
               <w:rPr>
@@ -2756,17 +2756,17 @@
           <w:pPr>
             <w:pStyle w:val="TOC3"/>
             <w:tabs>
-              <w:tab w:val="left" w:pos="1320"/>
+              <w:tab w:val="left" w:pos="1200"/>
               <w:tab w:val="right" w:leader="dot" w:pos="9628"/>
             </w:tabs>
             <w:rPr>
               <w:rFonts w:asciiTheme="minorHAnsi" w:hAnsiTheme="minorHAnsi"/>
               <w:noProof/>
-              <w:sz w:val="22"/>
-              <w:lang w:val="it-IT" w:eastAsia="it-IT"/>
+              <w:szCs w:val="24"/>
+              <w:lang w:val="it-IT"/>
             </w:rPr>
           </w:pPr>
-          <w:hyperlink w:anchor="_Toc29658294" w:history="1">
+          <w:hyperlink w:anchor="_Toc29748824" w:history="1">
             <w:r>
               <w:rPr>
                 <w:rStyle w:val="Hyperlink"/>
@@ -2784,8 +2784,8 @@
               <w:rPr>
                 <w:rFonts w:asciiTheme="minorHAnsi" w:hAnsiTheme="minorHAnsi"/>
                 <w:noProof/>
-                <w:sz w:val="22"/>
-                <w:lang w:val="it-IT" w:eastAsia="it-IT"/>
+                <w:szCs w:val="24"/>
+                <w:lang w:val="it-IT"/>
               </w:rPr>
               <w:tab/>
             </w:r>
@@ -2815,95 +2815,7 @@
                 <w:noProof/>
                 <w:webHidden/>
               </w:rPr>
-              <w:instrText xml:space="preserve"> PAGEREF _Toc29658294 \h </w:instrText>
-            </w:r>
-            <w:r>
-              <w:rPr>
-                <w:noProof/>
-                <w:webHidden/>
-              </w:rPr>
-            </w:r>
-            <w:r>
-              <w:rPr>
-                <w:noProof/>
-                <w:webHidden/>
-              </w:rPr>
-              <w:fldChar w:fldCharType="separate"/>
-            </w:r>
-            <w:r>
-              <w:rPr>
-                <w:noProof/>
-                <w:webHidden/>
-              </w:rPr>
-              <w:t>12</w:t>
-            </w:r>
-            <w:r>
-              <w:rPr>
-                <w:noProof/>
-                <w:webHidden/>
-              </w:rPr>
-              <w:fldChar w:fldCharType="end"/>
-            </w:r>
-          </w:hyperlink>
-        </w:p>
-        <w:p>
-          <w:pPr>
-            <w:pStyle w:val="TOC2"/>
-            <w:tabs>
-              <w:tab w:val="left" w:pos="880"/>
-              <w:tab w:val="right" w:leader="dot" w:pos="9628"/>
-            </w:tabs>
-            <w:rPr>
-              <w:rFonts w:asciiTheme="minorHAnsi" w:hAnsiTheme="minorHAnsi"/>
-              <w:noProof/>
-              <w:sz w:val="22"/>
-              <w:lang w:val="it-IT" w:eastAsia="it-IT"/>
-            </w:rPr>
-          </w:pPr>
-          <w:hyperlink w:anchor="_Toc29658295" w:history="1">
-            <w:r>
-              <w:rPr>
-                <w:rStyle w:val="Hyperlink"/>
-                <w:noProof/>
-              </w:rPr>
-              <w:t>6.C</w:t>
-            </w:r>
-            <w:r>
-              <w:rPr>
-                <w:rFonts w:asciiTheme="minorHAnsi" w:hAnsiTheme="minorHAnsi"/>
-                <w:noProof/>
-                <w:sz w:val="22"/>
-                <w:lang w:val="it-IT" w:eastAsia="it-IT"/>
-              </w:rPr>
-              <w:tab/>
-            </w:r>
-            <w:r>
-              <w:rPr>
-                <w:rStyle w:val="Hyperlink"/>
-                <w:noProof/>
-              </w:rPr>
-              <w:t>For the Web Server</w:t>
-            </w:r>
-            <w:r>
-              <w:rPr>
-                <w:noProof/>
-                <w:webHidden/>
-              </w:rPr>
-              <w:tab/>
-            </w:r>
-            <w:r>
-              <w:rPr>
-                <w:noProof/>
-                <w:webHidden/>
-              </w:rPr>
-              <w:fldChar w:fldCharType="begin"/>
-            </w:r>
-            <w:r>
-              <w:rPr>
-                <w:noProof/>
-                <w:webHidden/>
-              </w:rPr>
-              <w:instrText xml:space="preserve"> PAGEREF _Toc29658295 \h </w:instrText>
+              <w:instrText xml:space="preserve"> PAGEREF _Toc29748824 \h </w:instrText>
             </w:r>
             <w:r>
               <w:rPr>
@@ -2944,11 +2856,11 @@
             <w:rPr>
               <w:rFonts w:asciiTheme="minorHAnsi" w:hAnsiTheme="minorHAnsi"/>
               <w:noProof/>
-              <w:sz w:val="22"/>
-              <w:lang w:val="it-IT" w:eastAsia="it-IT"/>
+              <w:szCs w:val="24"/>
+              <w:lang w:val="it-IT"/>
             </w:rPr>
           </w:pPr>
-          <w:hyperlink w:anchor="_Toc29658296" w:history="1">
+          <w:hyperlink w:anchor="_Toc29748825" w:history="1">
             <w:r>
               <w:rPr>
                 <w:rStyle w:val="Hyperlink"/>
@@ -2960,8 +2872,8 @@
               <w:rPr>
                 <w:rFonts w:asciiTheme="minorHAnsi" w:hAnsiTheme="minorHAnsi"/>
                 <w:noProof/>
-                <w:sz w:val="22"/>
-                <w:lang w:val="it-IT" w:eastAsia="it-IT"/>
+                <w:szCs w:val="24"/>
+                <w:lang w:val="it-IT"/>
               </w:rPr>
               <w:tab/>
             </w:r>
@@ -2991,7 +2903,7 @@
                 <w:noProof/>
                 <w:webHidden/>
               </w:rPr>
-              <w:instrText xml:space="preserve"> PAGEREF _Toc29658296 \h </w:instrText>
+              <w:instrText xml:space="preserve"> PAGEREF _Toc29748825 \h </w:instrText>
             </w:r>
             <w:r>
               <w:rPr>
@@ -3026,17 +2938,17 @@
           <w:pPr>
             <w:pStyle w:val="TOC2"/>
             <w:tabs>
-              <w:tab w:val="left" w:pos="880"/>
+              <w:tab w:val="left" w:pos="960"/>
               <w:tab w:val="right" w:leader="dot" w:pos="9628"/>
             </w:tabs>
             <w:rPr>
               <w:rFonts w:asciiTheme="minorHAnsi" w:hAnsiTheme="minorHAnsi"/>
               <w:noProof/>
-              <w:sz w:val="22"/>
-              <w:lang w:val="it-IT" w:eastAsia="it-IT"/>
+              <w:szCs w:val="24"/>
+              <w:lang w:val="it-IT"/>
             </w:rPr>
           </w:pPr>
-          <w:hyperlink w:anchor="_Toc29658297" w:history="1">
+          <w:hyperlink w:anchor="_Toc29748826" w:history="1">
             <w:r>
               <w:rPr>
                 <w:rStyle w:val="Hyperlink"/>
@@ -3048,8 +2960,8 @@
               <w:rPr>
                 <w:rFonts w:asciiTheme="minorHAnsi" w:hAnsiTheme="minorHAnsi"/>
                 <w:noProof/>
-                <w:sz w:val="22"/>
-                <w:lang w:val="it-IT" w:eastAsia="it-IT"/>
+                <w:szCs w:val="24"/>
+                <w:lang w:val="it-IT"/>
               </w:rPr>
               <w:tab/>
             </w:r>
@@ -3079,7 +2991,7 @@
                 <w:noProof/>
                 <w:webHidden/>
               </w:rPr>
-              <w:instrText xml:space="preserve"> PAGEREF _Toc29658297 \h </w:instrText>
+              <w:instrText xml:space="preserve"> PAGEREF _Toc29748826 \h </w:instrText>
             </w:r>
             <w:r>
               <w:rPr>
@@ -3114,17 +3026,17 @@
           <w:pPr>
             <w:pStyle w:val="TOC2"/>
             <w:tabs>
-              <w:tab w:val="left" w:pos="880"/>
+              <w:tab w:val="left" w:pos="960"/>
               <w:tab w:val="right" w:leader="dot" w:pos="9628"/>
             </w:tabs>
             <w:rPr>
               <w:rFonts w:asciiTheme="minorHAnsi" w:hAnsiTheme="minorHAnsi"/>
               <w:noProof/>
-              <w:sz w:val="22"/>
-              <w:lang w:val="it-IT" w:eastAsia="it-IT"/>
+              <w:szCs w:val="24"/>
+              <w:lang w:val="it-IT"/>
             </w:rPr>
           </w:pPr>
-          <w:hyperlink w:anchor="_Toc29658298" w:history="1">
+          <w:hyperlink w:anchor="_Toc29748827" w:history="1">
             <w:r>
               <w:rPr>
                 <w:rStyle w:val="Hyperlink"/>
@@ -3136,8 +3048,8 @@
               <w:rPr>
                 <w:rFonts w:asciiTheme="minorHAnsi" w:hAnsiTheme="minorHAnsi"/>
                 <w:noProof/>
-                <w:sz w:val="22"/>
-                <w:lang w:val="it-IT" w:eastAsia="it-IT"/>
+                <w:szCs w:val="24"/>
+                <w:lang w:val="it-IT"/>
               </w:rPr>
               <w:tab/>
             </w:r>
@@ -3167,7 +3079,7 @@
                 <w:noProof/>
                 <w:webHidden/>
               </w:rPr>
-              <w:instrText xml:space="preserve"> PAGEREF _Toc29658298 \h </w:instrText>
+              <w:instrText xml:space="preserve"> PAGEREF _Toc29748827 \h </w:instrText>
             </w:r>
             <w:r>
               <w:rPr>
@@ -3202,17 +3114,17 @@
           <w:pPr>
             <w:pStyle w:val="TOC2"/>
             <w:tabs>
-              <w:tab w:val="left" w:pos="880"/>
+              <w:tab w:val="left" w:pos="960"/>
               <w:tab w:val="right" w:leader="dot" w:pos="9628"/>
             </w:tabs>
             <w:rPr>
               <w:rFonts w:asciiTheme="minorHAnsi" w:hAnsiTheme="minorHAnsi"/>
               <w:noProof/>
-              <w:sz w:val="22"/>
-              <w:lang w:val="it-IT" w:eastAsia="it-IT"/>
+              <w:szCs w:val="24"/>
+              <w:lang w:val="it-IT"/>
             </w:rPr>
           </w:pPr>
-          <w:hyperlink w:anchor="_Toc29658299" w:history="1">
+          <w:hyperlink w:anchor="_Toc29748828" w:history="1">
             <w:r>
               <w:rPr>
                 <w:rStyle w:val="Hyperlink"/>
@@ -3224,8 +3136,8 @@
               <w:rPr>
                 <w:rFonts w:asciiTheme="minorHAnsi" w:hAnsiTheme="minorHAnsi"/>
                 <w:noProof/>
-                <w:sz w:val="22"/>
-                <w:lang w:val="it-IT" w:eastAsia="it-IT"/>
+                <w:szCs w:val="24"/>
+                <w:lang w:val="it-IT"/>
               </w:rPr>
               <w:tab/>
             </w:r>
@@ -3255,7 +3167,7 @@
                 <w:noProof/>
                 <w:webHidden/>
               </w:rPr>
-              <w:instrText xml:space="preserve"> PAGEREF _Toc29658299 \h </w:instrText>
+              <w:instrText xml:space="preserve"> PAGEREF _Toc29748828 \h </w:instrText>
             </w:r>
             <w:r>
               <w:rPr>
@@ -3275,7 +3187,7 @@
                 <w:noProof/>
                 <w:webHidden/>
               </w:rPr>
-              <w:t>13</w:t>
+              <w:t>16</w:t>
             </w:r>
             <w:r>
               <w:rPr>
@@ -3290,17 +3202,17 @@
           <w:pPr>
             <w:pStyle w:val="TOC2"/>
             <w:tabs>
-              <w:tab w:val="left" w:pos="880"/>
+              <w:tab w:val="left" w:pos="960"/>
               <w:tab w:val="right" w:leader="dot" w:pos="9628"/>
             </w:tabs>
             <w:rPr>
               <w:rFonts w:asciiTheme="minorHAnsi" w:hAnsiTheme="minorHAnsi"/>
               <w:noProof/>
-              <w:sz w:val="22"/>
-              <w:lang w:val="it-IT" w:eastAsia="it-IT"/>
+              <w:szCs w:val="24"/>
+              <w:lang w:val="it-IT"/>
             </w:rPr>
           </w:pPr>
-          <w:hyperlink w:anchor="_Toc29658300" w:history="1">
+          <w:hyperlink w:anchor="_Toc29748829" w:history="1">
             <w:r>
               <w:rPr>
                 <w:rStyle w:val="Hyperlink"/>
@@ -3312,8 +3224,8 @@
               <w:rPr>
                 <w:rFonts w:asciiTheme="minorHAnsi" w:hAnsiTheme="minorHAnsi"/>
                 <w:noProof/>
-                <w:sz w:val="22"/>
-                <w:lang w:val="it-IT" w:eastAsia="it-IT"/>
+                <w:szCs w:val="24"/>
+                <w:lang w:val="it-IT"/>
               </w:rPr>
               <w:tab/>
             </w:r>
@@ -3343,7 +3255,7 @@
                 <w:noProof/>
                 <w:webHidden/>
               </w:rPr>
-              <w:instrText xml:space="preserve"> PAGEREF _Toc29658300 \h </w:instrText>
+              <w:instrText xml:space="preserve"> PAGEREF _Toc29748829 \h </w:instrText>
             </w:r>
             <w:r>
               <w:rPr>
@@ -3363,7 +3275,7 @@
                 <w:noProof/>
                 <w:webHidden/>
               </w:rPr>
-              <w:t>13</w:t>
+              <w:t>16</w:t>
             </w:r>
             <w:r>
               <w:rPr>
@@ -3378,17 +3290,17 @@
           <w:pPr>
             <w:pStyle w:val="TOC2"/>
             <w:tabs>
-              <w:tab w:val="left" w:pos="880"/>
+              <w:tab w:val="left" w:pos="960"/>
               <w:tab w:val="right" w:leader="dot" w:pos="9628"/>
             </w:tabs>
             <w:rPr>
               <w:rFonts w:asciiTheme="minorHAnsi" w:hAnsiTheme="minorHAnsi"/>
               <w:noProof/>
-              <w:sz w:val="22"/>
-              <w:lang w:val="it-IT" w:eastAsia="it-IT"/>
+              <w:szCs w:val="24"/>
+              <w:lang w:val="it-IT"/>
             </w:rPr>
           </w:pPr>
-          <w:hyperlink w:anchor="_Toc29658301" w:history="1">
+          <w:hyperlink w:anchor="_Toc29748830" w:history="1">
             <w:r>
               <w:rPr>
                 <w:rStyle w:val="Hyperlink"/>
@@ -3400,8 +3312,8 @@
               <w:rPr>
                 <w:rFonts w:asciiTheme="minorHAnsi" w:hAnsiTheme="minorHAnsi"/>
                 <w:noProof/>
-                <w:sz w:val="22"/>
-                <w:lang w:val="it-IT" w:eastAsia="it-IT"/>
+                <w:szCs w:val="24"/>
+                <w:lang w:val="it-IT"/>
               </w:rPr>
               <w:tab/>
             </w:r>
@@ -3431,7 +3343,7 @@
                 <w:noProof/>
                 <w:webHidden/>
               </w:rPr>
-              <w:instrText xml:space="preserve"> PAGEREF _Toc29658301 \h </w:instrText>
+              <w:instrText xml:space="preserve"> PAGEREF _Toc29748830 \h </w:instrText>
             </w:r>
             <w:r>
               <w:rPr>
@@ -3451,7 +3363,7 @@
                 <w:noProof/>
                 <w:webHidden/>
               </w:rPr>
-              <w:t>13</w:t>
+              <w:t>16</w:t>
             </w:r>
             <w:r>
               <w:rPr>
@@ -3466,17 +3378,17 @@
           <w:pPr>
             <w:pStyle w:val="TOC2"/>
             <w:tabs>
-              <w:tab w:val="left" w:pos="880"/>
+              <w:tab w:val="left" w:pos="960"/>
               <w:tab w:val="right" w:leader="dot" w:pos="9628"/>
             </w:tabs>
             <w:rPr>
               <w:rFonts w:asciiTheme="minorHAnsi" w:hAnsiTheme="minorHAnsi"/>
               <w:noProof/>
-              <w:sz w:val="22"/>
-              <w:lang w:val="it-IT" w:eastAsia="it-IT"/>
+              <w:szCs w:val="24"/>
+              <w:lang w:val="it-IT"/>
             </w:rPr>
           </w:pPr>
-          <w:hyperlink w:anchor="_Toc29658302" w:history="1">
+          <w:hyperlink w:anchor="_Toc29748831" w:history="1">
             <w:r>
               <w:rPr>
                 <w:rStyle w:val="Hyperlink"/>
@@ -3488,8 +3400,8 @@
               <w:rPr>
                 <w:rFonts w:asciiTheme="minorHAnsi" w:hAnsiTheme="minorHAnsi"/>
                 <w:noProof/>
-                <w:sz w:val="22"/>
-                <w:lang w:val="it-IT" w:eastAsia="it-IT"/>
+                <w:szCs w:val="24"/>
+                <w:lang w:val="it-IT"/>
               </w:rPr>
               <w:tab/>
             </w:r>
@@ -3519,7 +3431,7 @@
                 <w:noProof/>
                 <w:webHidden/>
               </w:rPr>
-              <w:instrText xml:space="preserve"> PAGEREF _Toc29658302 \h </w:instrText>
+              <w:instrText xml:space="preserve"> PAGEREF _Toc29748831 \h </w:instrText>
             </w:r>
             <w:r>
               <w:rPr>
@@ -3539,7 +3451,7 @@
                 <w:noProof/>
                 <w:webHidden/>
               </w:rPr>
-              <w:t>14</w:t>
+              <w:t>16</w:t>
             </w:r>
             <w:r>
               <w:rPr>
@@ -3560,11 +3472,11 @@
             <w:rPr>
               <w:rFonts w:asciiTheme="minorHAnsi" w:hAnsiTheme="minorHAnsi"/>
               <w:noProof/>
-              <w:sz w:val="22"/>
-              <w:lang w:val="it-IT" w:eastAsia="it-IT"/>
+              <w:szCs w:val="24"/>
+              <w:lang w:val="it-IT"/>
             </w:rPr>
           </w:pPr>
-          <w:hyperlink w:anchor="_Toc29658303" w:history="1">
+          <w:hyperlink w:anchor="_Toc29748832" w:history="1">
             <w:r>
               <w:rPr>
                 <w:rStyle w:val="Hyperlink"/>
@@ -3576,8 +3488,8 @@
               <w:rPr>
                 <w:rFonts w:asciiTheme="minorHAnsi" w:hAnsiTheme="minorHAnsi"/>
                 <w:noProof/>
-                <w:sz w:val="22"/>
-                <w:lang w:val="it-IT" w:eastAsia="it-IT"/>
+                <w:szCs w:val="24"/>
+                <w:lang w:val="it-IT"/>
               </w:rPr>
               <w:tab/>
             </w:r>
@@ -3607,7 +3519,7 @@
                 <w:noProof/>
                 <w:webHidden/>
               </w:rPr>
-              <w:instrText xml:space="preserve"> PAGEREF _Toc29658303 \h </w:instrText>
+              <w:instrText xml:space="preserve"> PAGEREF _Toc29748832 \h </w:instrText>
             </w:r>
             <w:r>
               <w:rPr>
@@ -3627,7 +3539,7 @@
                 <w:noProof/>
                 <w:webHidden/>
               </w:rPr>
-              <w:t>16</w:t>
+              <w:t>19</w:t>
             </w:r>
             <w:r>
               <w:rPr>
@@ -3648,11 +3560,11 @@
             <w:rPr>
               <w:rFonts w:asciiTheme="minorHAnsi" w:hAnsiTheme="minorHAnsi"/>
               <w:noProof/>
-              <w:sz w:val="22"/>
-              <w:lang w:val="it-IT" w:eastAsia="it-IT"/>
+              <w:szCs w:val="24"/>
+              <w:lang w:val="it-IT"/>
             </w:rPr>
           </w:pPr>
-          <w:hyperlink w:anchor="_Toc29658304" w:history="1">
+          <w:hyperlink w:anchor="_Toc29748833" w:history="1">
             <w:r>
               <w:rPr>
                 <w:rStyle w:val="Hyperlink"/>
@@ -3664,8 +3576,8 @@
               <w:rPr>
                 <w:rFonts w:asciiTheme="minorHAnsi" w:hAnsiTheme="minorHAnsi"/>
                 <w:noProof/>
-                <w:sz w:val="22"/>
-                <w:lang w:val="it-IT" w:eastAsia="it-IT"/>
+                <w:szCs w:val="24"/>
+                <w:lang w:val="it-IT"/>
               </w:rPr>
               <w:tab/>
             </w:r>
@@ -3695,7 +3607,7 @@
                 <w:noProof/>
                 <w:webHidden/>
               </w:rPr>
-              <w:instrText xml:space="preserve"> PAGEREF _Toc29658304 \h </w:instrText>
+              <w:instrText xml:space="preserve"> PAGEREF _Toc29748833 \h </w:instrText>
             </w:r>
             <w:r>
               <w:rPr>
@@ -3715,7 +3627,7 @@
                 <w:noProof/>
                 <w:webHidden/>
               </w:rPr>
-              <w:t>17</w:t>
+              <w:t>20</w:t>
             </w:r>
             <w:r>
               <w:rPr>
@@ -3746,7 +3658,7 @@
       <w:pPr>
         <w:pStyle w:val="Heading1"/>
       </w:pPr>
-      <w:bookmarkStart w:id="2" w:name="_Toc29658269"/>
+      <w:bookmarkStart w:id="2" w:name="_Toc29748799"/>
       <w:r>
         <w:lastRenderedPageBreak/>
         <w:t>Introduction</w:t>
@@ -3767,7 +3679,7 @@
       <w:pPr>
         <w:pStyle w:val="Heading2"/>
       </w:pPr>
-      <w:bookmarkStart w:id="3" w:name="_Toc29658270"/>
+      <w:bookmarkStart w:id="3" w:name="_Toc29748800"/>
       <w:r>
         <w:t>Scope</w:t>
       </w:r>
@@ -3790,7 +3702,7 @@
       <w:pPr>
         <w:pStyle w:val="Heading1"/>
       </w:pPr>
-      <w:bookmarkStart w:id="4" w:name="_Toc29658271"/>
+      <w:bookmarkStart w:id="4" w:name="_Toc29748801"/>
       <w:r>
         <w:lastRenderedPageBreak/>
         <w:t>Links to the source code and instructions</w:t>
@@ -3924,7 +3836,7 @@
       <w:pPr>
         <w:pStyle w:val="Heading1"/>
       </w:pPr>
-      <w:bookmarkStart w:id="5" w:name="_Toc29658272"/>
+      <w:bookmarkStart w:id="5" w:name="_Toc29748802"/>
       <w:r>
         <w:lastRenderedPageBreak/>
         <w:t>Implemented Requirements</w:t>
@@ -4508,10 +4420,7 @@
       <w:r>
         <w:t xml:space="preserve"> was not provided.</w:t>
       </w:r>
-    </w:p>
-    <w:p>
-      <w:r>
-        <w:lastRenderedPageBreak/>
+      <w:r>
         <w:br w:type="page"/>
       </w:r>
     </w:p>
@@ -4519,7 +4428,7 @@
       <w:pPr>
         <w:pStyle w:val="Heading1"/>
       </w:pPr>
-      <w:bookmarkStart w:id="25" w:name="_Toc29658273"/>
+      <w:bookmarkStart w:id="25" w:name="_Toc29748803"/>
       <w:r>
         <w:lastRenderedPageBreak/>
         <w:t>Adopted Development Frameworks</w:t>
@@ -4530,7 +4439,7 @@
       <w:pPr>
         <w:pStyle w:val="Heading2"/>
       </w:pPr>
-      <w:bookmarkStart w:id="26" w:name="_Toc29658274"/>
+      <w:bookmarkStart w:id="26" w:name="_Toc29748804"/>
       <w:r>
         <w:t>Programming Languages</w:t>
       </w:r>
@@ -4685,7 +4594,7 @@
       <w:pPr>
         <w:pStyle w:val="Heading2"/>
       </w:pPr>
-      <w:bookmarkStart w:id="27" w:name="_Toc29658275"/>
+      <w:bookmarkStart w:id="27" w:name="_Toc29748805"/>
       <w:r>
         <w:t>Middleware</w:t>
       </w:r>
@@ -4739,7 +4648,7 @@
       <w:pPr>
         <w:pStyle w:val="Heading2"/>
       </w:pPr>
-      <w:bookmarkStart w:id="28" w:name="_Toc29658276"/>
+      <w:bookmarkStart w:id="28" w:name="_Toc29748806"/>
       <w:r>
         <w:t>Framework</w:t>
       </w:r>
@@ -4865,7 +4774,7 @@
       <w:pPr>
         <w:pStyle w:val="Heading2"/>
       </w:pPr>
-      <w:bookmarkStart w:id="29" w:name="_Toc29658277"/>
+      <w:bookmarkStart w:id="29" w:name="_Toc29748807"/>
       <w:r>
         <w:t>API</w:t>
       </w:r>
@@ -4904,7 +4813,7 @@
       <w:pPr>
         <w:pStyle w:val="Heading2"/>
       </w:pPr>
-      <w:bookmarkStart w:id="30" w:name="_Toc29658278"/>
+      <w:bookmarkStart w:id="30" w:name="_Toc29748808"/>
       <w:r>
         <w:t>Software</w:t>
       </w:r>
@@ -5001,7 +4910,7 @@
       <w:pPr>
         <w:pStyle w:val="Heading1"/>
       </w:pPr>
-      <w:bookmarkStart w:id="31" w:name="_Toc29658279"/>
+      <w:bookmarkStart w:id="31" w:name="_Toc29748809"/>
       <w:r>
         <w:lastRenderedPageBreak/>
         <w:t>Structure of the Source Code</w:t>
@@ -5110,7 +5019,7 @@
       <w:pPr>
         <w:pStyle w:val="Heading2"/>
       </w:pPr>
-      <w:bookmarkStart w:id="32" w:name="_Toc29658280"/>
+      <w:bookmarkStart w:id="32" w:name="_Toc29748810"/>
       <w:r>
         <w:t>Client</w:t>
       </w:r>
@@ -5293,7 +5202,7 @@
       <w:pPr>
         <w:pStyle w:val="Heading2"/>
       </w:pPr>
-      <w:bookmarkStart w:id="33" w:name="_Toc29658281"/>
+      <w:bookmarkStart w:id="33" w:name="_Toc29748811"/>
       <w:r>
         <w:t>Application Server</w:t>
       </w:r>
@@ -5467,7 +5376,15 @@
     </w:p>
     <w:p>
       <w:r>
-        <w:t>The following pictures illustrates the entity-relationship diagram of the database:</w:t>
+        <w:t xml:space="preserve">The following </w:t>
+      </w:r>
+      <w:bookmarkStart w:id="35" w:name="_GoBack"/>
+      <w:r>
+        <w:t>picture</w:t>
+      </w:r>
+      <w:bookmarkEnd w:id="35"/>
+      <w:r>
+        <w:t>s illustrates the entity-relationship diagram of the database:</w:t>
       </w:r>
     </w:p>
     <w:p>
@@ -5525,11 +5442,11 @@
       <w:pPr>
         <w:pStyle w:val="Heading2"/>
       </w:pPr>
-      <w:bookmarkStart w:id="35" w:name="_Toc29658282"/>
+      <w:bookmarkStart w:id="36" w:name="_Toc29748812"/>
       <w:r>
         <w:t>Web Server</w:t>
       </w:r>
-      <w:bookmarkEnd w:id="35"/>
+      <w:bookmarkEnd w:id="36"/>
     </w:p>
     <w:p/>
     <w:p>
@@ -5574,22 +5491,22 @@
       <w:pPr>
         <w:pStyle w:val="Heading1"/>
       </w:pPr>
-      <w:bookmarkStart w:id="36" w:name="_Toc29658283"/>
+      <w:bookmarkStart w:id="37" w:name="_Toc29748813"/>
       <w:r>
         <w:lastRenderedPageBreak/>
         <w:t>Performed Testing</w:t>
       </w:r>
-      <w:bookmarkEnd w:id="36"/>
+      <w:bookmarkEnd w:id="37"/>
     </w:p>
     <w:p>
       <w:pPr>
         <w:pStyle w:val="Heading2"/>
       </w:pPr>
-      <w:bookmarkStart w:id="37" w:name="_Toc29658284"/>
+      <w:bookmarkStart w:id="38" w:name="_Toc29748814"/>
       <w:r>
         <w:t>For the Client</w:t>
       </w:r>
-      <w:bookmarkEnd w:id="37"/>
+      <w:bookmarkEnd w:id="38"/>
     </w:p>
     <w:p>
       <w:r>
@@ -5629,11 +5546,11 @@
       <w:pPr>
         <w:pStyle w:val="Heading2"/>
       </w:pPr>
-      <w:bookmarkStart w:id="38" w:name="_Toc29658285"/>
+      <w:bookmarkStart w:id="39" w:name="_Toc29748815"/>
       <w:r>
         <w:t>For the Application Server</w:t>
       </w:r>
-      <w:bookmarkEnd w:id="38"/>
+      <w:bookmarkEnd w:id="39"/>
     </w:p>
     <w:p>
       <w:r>
@@ -5719,14 +5636,40 @@
       </w:r>
     </w:p>
     <w:p>
+      <w:r>
+        <w:t>We have also tested the entire system: we have activated the database, the application server and the web server and we have tried the following features on two smartphone running Android, on one smartphone running iOs and on the browser Google Chrome:</w:t>
+      </w:r>
+      <w:r>
+        <w:t xml:space="preserve"> login of the user and of the municipality, registration </w:t>
+      </w:r>
+      <w:r>
+        <w:t>of the user and of the municipality</w:t>
+      </w:r>
+      <w:r>
+        <w:t xml:space="preserve">, new report from the user, view statistics for </w:t>
+      </w:r>
+      <w:r>
+        <w:t xml:space="preserve">the user and </w:t>
+      </w:r>
+      <w:r>
+        <w:t>for</w:t>
+      </w:r>
+      <w:r>
+        <w:t xml:space="preserve"> the municipality</w:t>
+      </w:r>
+      <w:r>
+        <w:t xml:space="preserve"> and access reports for the municipality.</w:t>
+      </w:r>
+    </w:p>
+    <w:p>
       <w:pPr>
         <w:pStyle w:val="Heading3"/>
       </w:pPr>
-      <w:bookmarkStart w:id="39" w:name="_Toc29658286"/>
+      <w:bookmarkStart w:id="40" w:name="_Toc29748816"/>
       <w:r>
         <w:t>authorizationPack</w:t>
       </w:r>
-      <w:bookmarkEnd w:id="39"/>
+      <w:bookmarkEnd w:id="40"/>
     </w:p>
     <w:p>
       <w:r>
@@ -5736,16 +5679,15 @@
         <w:t>it grants the access to the client in the system, basically the tests look on the fact that the module has to return an access to the municipality and the user, while in the other test the component correctly responded that no user has been recognized.</w:t>
       </w:r>
     </w:p>
-    <w:p/>
     <w:p>
       <w:pPr>
         <w:pStyle w:val="Heading3"/>
       </w:pPr>
-      <w:bookmarkStart w:id="40" w:name="_Toc29658287"/>
+      <w:bookmarkStart w:id="41" w:name="_Toc29748817"/>
       <w:r>
         <w:t>data_analysis_manager</w:t>
       </w:r>
-      <w:bookmarkEnd w:id="40"/>
+      <w:bookmarkEnd w:id="41"/>
     </w:p>
     <w:p>
       <w:r>
@@ -5767,46 +5709,42 @@
       <w:pPr>
         <w:pStyle w:val="Heading3"/>
       </w:pPr>
-      <w:bookmarkStart w:id="41" w:name="_Toc29658288"/>
-      <w:r>
+      <w:bookmarkStart w:id="42" w:name="_Toc29748818"/>
+      <w:r>
+        <w:lastRenderedPageBreak/>
         <w:t>dataManagerAdapterPack</w:t>
       </w:r>
-      <w:bookmarkEnd w:id="41"/>
-    </w:p>
-    <w:p>
-      <w:r>
-        <w:t xml:space="preserve">All the public methods and the package methods of the DataManagerAdapter have been tested, for example whether the DataManagerAdapter can return correctly one specific municipality or user, the </w:t>
-      </w:r>
-      <w:r>
-        <w:lastRenderedPageBreak/>
-        <w:t>reports done by the users, whether it can store correctly a municipality or a user and whether it can execute specific SQL queries.</w:t>
+      <w:bookmarkEnd w:id="42"/>
+    </w:p>
+    <w:p>
+      <w:r>
+        <w:t>All the public methods and the package methods of the DataManagerAdapter have been tested, for example whether the DataManagerAdapter can return correctly one specific municipality or user, the reports done by the users, whether it can store correctly a municipality or a user and whether it can execute specific SQL queries.</w:t>
       </w:r>
     </w:p>
     <w:p>
       <w:pPr>
         <w:pStyle w:val="Heading3"/>
       </w:pPr>
-      <w:bookmarkStart w:id="42" w:name="_Toc29658289"/>
+      <w:bookmarkStart w:id="43" w:name="_Toc29748819"/>
       <w:r>
         <w:t>elaborationManagerTest</w:t>
       </w:r>
-      <w:bookmarkEnd w:id="42"/>
+      <w:bookmarkEnd w:id="43"/>
     </w:p>
     <w:p>
       <w:r>
         <w:t>The Elaboration Manager has been tested by looking on how it memorized the new report request, the tests were not expensive, because this component it has simply to save the received report. The tests instead were focused on how the objects were deserialized, in order to avoid error with the convention, for example with the date format.</w:t>
       </w:r>
     </w:p>
-    <w:p/>
     <w:p>
       <w:pPr>
         <w:pStyle w:val="Heading3"/>
       </w:pPr>
-      <w:bookmarkStart w:id="43" w:name="_Toc29658290"/>
+      <w:bookmarkStart w:id="44" w:name="_Toc29748820"/>
       <w:r>
         <w:t>mapsserviceadapter</w:t>
       </w:r>
-      <w:bookmarkEnd w:id="43"/>
+      <w:bookmarkEnd w:id="44"/>
     </w:p>
     <w:p>
       <w:r>
@@ -5817,11 +5755,11 @@
       <w:pPr>
         <w:pStyle w:val="Heading3"/>
       </w:pPr>
-      <w:bookmarkStart w:id="44" w:name="_Toc29658291"/>
+      <w:bookmarkStart w:id="45" w:name="_Toc29748821"/>
       <w:r>
         <w:t>model</w:t>
       </w:r>
-      <w:bookmarkEnd w:id="44"/>
+      <w:bookmarkEnd w:id="45"/>
     </w:p>
     <w:p>
       <w:r>
@@ -5832,11 +5770,11 @@
       <w:pPr>
         <w:pStyle w:val="Heading3"/>
       </w:pPr>
-      <w:bookmarkStart w:id="45" w:name="_Toc29658292"/>
+      <w:bookmarkStart w:id="46" w:name="_Toc29748822"/>
       <w:r>
         <w:t>modelEntities</w:t>
       </w:r>
-      <w:bookmarkEnd w:id="45"/>
+      <w:bookmarkEnd w:id="46"/>
     </w:p>
     <w:p>
       <w:r>
@@ -5847,27 +5785,26 @@
       <w:pPr>
         <w:pStyle w:val="Heading3"/>
       </w:pPr>
-      <w:bookmarkStart w:id="46" w:name="_Toc29658293"/>
+      <w:bookmarkStart w:id="47" w:name="_Toc29748823"/>
       <w:r>
         <w:t>registrationManager</w:t>
       </w:r>
-      <w:bookmarkEnd w:id="46"/>
+      <w:bookmarkEnd w:id="47"/>
     </w:p>
     <w:p>
       <w:r>
         <w:t>The test of the registration manager has been done by trying to provide wrong credentials and see if for example someone can register with the same nickname, obviously has been tested early with some unit testing, and then its functionalities has been tested again with the integration testing with the Dispatcher</w:t>
       </w:r>
     </w:p>
-    <w:p/>
     <w:p>
       <w:pPr>
         <w:pStyle w:val="Heading3"/>
       </w:pPr>
-      <w:bookmarkStart w:id="47" w:name="_Toc29658294"/>
+      <w:bookmarkStart w:id="48" w:name="_Toc29748824"/>
       <w:r>
         <w:t>Dispatcher Test</w:t>
       </w:r>
-      <w:bookmarkEnd w:id="47"/>
+      <w:bookmarkEnd w:id="48"/>
     </w:p>
     <w:p>
       <w:pPr>
@@ -5918,23 +5855,6 @@
         <w:t>in this way we have been able to test directly the functionality of the Dispatcher when invoked from the client, and also to look at how the object are deserialized by the provided method</w:t>
       </w:r>
     </w:p>
-    <w:p>
-      <w:pPr>
-        <w:rPr>
-          <w:rFonts w:ascii="Times New Roman" w:hAnsi="Times New Roman"/>
-        </w:rPr>
-      </w:pPr>
-    </w:p>
-    <w:p>
-      <w:pPr>
-        <w:pStyle w:val="Heading2"/>
-      </w:pPr>
-      <w:bookmarkStart w:id="48" w:name="_Toc29658295"/>
-      <w:r>
-        <w:t>For the Web Server</w:t>
-      </w:r>
-      <w:bookmarkEnd w:id="48"/>
-    </w:p>
     <w:p/>
     <w:p>
       <w:r>
@@ -5945,7 +5865,7 @@
       <w:pPr>
         <w:pStyle w:val="Heading1"/>
       </w:pPr>
-      <w:bookmarkStart w:id="49" w:name="_Toc29658296"/>
+      <w:bookmarkStart w:id="49" w:name="_Toc29748825"/>
       <w:r>
         <w:lastRenderedPageBreak/>
         <w:t>Installation Instructions</w:t>
@@ -6011,7 +5931,7 @@
       <w:pPr>
         <w:pStyle w:val="Heading2"/>
       </w:pPr>
-      <w:bookmarkStart w:id="50" w:name="_Toc29658297"/>
+      <w:bookmarkStart w:id="50" w:name="_Toc29748826"/>
       <w:r>
         <w:t>Set</w:t>
       </w:r>
@@ -6290,7 +6210,7 @@
       <w:pPr>
         <w:pStyle w:val="Heading2"/>
       </w:pPr>
-      <w:bookmarkStart w:id="51" w:name="_Toc29658298"/>
+      <w:bookmarkStart w:id="51" w:name="_Toc29748827"/>
       <w:r>
         <w:t>Run the Application Server</w:t>
       </w:r>
@@ -6377,10 +6297,7 @@
     </w:p>
     <w:p>
       <w:r>
-        <w:t>This command will start the glassfish server,</w:t>
-      </w:r>
-      <w:r>
-        <w:t xml:space="preserve"> and its command line, from here you can deploy the Application by running:</w:t>
+        <w:t>Connect to Glassfish with a browser by inserting in the browser:</w:t>
       </w:r>
     </w:p>
     <w:p>
@@ -6428,6 +6345,462 @@
           <w:szCs w:val="20"/>
           <w:lang w:val="en-US"/>
         </w:rPr>
+        <w:t>localhost:4848</w:t>
+      </w:r>
+    </w:p>
+    <w:p>
+      <w:r>
+        <w:t>Go to JDBC/JDBC Connection Pools and press the button “New”</w:t>
+      </w:r>
+    </w:p>
+    <w:p>
+      <w:r>
+        <w:rPr>
+          <w:noProof/>
+        </w:rPr>
+        <w:lastRenderedPageBreak/>
+        <w:drawing>
+          <wp:inline distT="0" distB="0" distL="0" distR="0" wp14:anchorId="1DE451F9" wp14:editId="086B4D69">
+            <wp:extent cx="6120130" cy="3462655"/>
+            <wp:effectExtent l="0" t="0" r="1270" b="4445"/>
+            <wp:docPr id="1" name="Picture 1"/>
+            <wp:cNvGraphicFramePr>
+              <a:graphicFrameLocks xmlns:a="http://schemas.openxmlformats.org/drawingml/2006/main" noChangeAspect="1"/>
+            </wp:cNvGraphicFramePr>
+            <a:graphic xmlns:a="http://schemas.openxmlformats.org/drawingml/2006/main">
+              <a:graphicData uri="http://schemas.openxmlformats.org/drawingml/2006/picture">
+                <pic:pic xmlns:pic="http://schemas.openxmlformats.org/drawingml/2006/picture">
+                  <pic:nvPicPr>
+                    <pic:cNvPr id="1" name="Screenshot 2020-01-12 at 18.54.20.png"/>
+                    <pic:cNvPicPr/>
+                  </pic:nvPicPr>
+                  <pic:blipFill>
+                    <a:blip r:embed="rId28" cstate="print">
+                      <a:extLst>
+                        <a:ext uri="{28A0092B-C50C-407E-A947-70E740481C1C}">
+                          <a14:useLocalDpi xmlns:a14="http://schemas.microsoft.com/office/drawing/2010/main" val="0"/>
+                        </a:ext>
+                      </a:extLst>
+                    </a:blip>
+                    <a:stretch>
+                      <a:fillRect/>
+                    </a:stretch>
+                  </pic:blipFill>
+                  <pic:spPr>
+                    <a:xfrm>
+                      <a:off x="0" y="0"/>
+                      <a:ext cx="6120130" cy="3462655"/>
+                    </a:xfrm>
+                    <a:prstGeom prst="rect">
+                      <a:avLst/>
+                    </a:prstGeom>
+                  </pic:spPr>
+                </pic:pic>
+              </a:graphicData>
+            </a:graphic>
+          </wp:inline>
+        </w:drawing>
+      </w:r>
+    </w:p>
+    <w:p/>
+    <w:p>
+      <w:r>
+        <w:t>Now you should have</w:t>
+      </w:r>
+    </w:p>
+    <w:p>
+      <w:r>
+        <w:rPr>
+          <w:noProof/>
+        </w:rPr>
+        <w:drawing>
+          <wp:inline distT="0" distB="0" distL="0" distR="0" wp14:anchorId="0C4A95E6" wp14:editId="1793F497">
+            <wp:extent cx="6120130" cy="3344545"/>
+            <wp:effectExtent l="0" t="0" r="1270" b="0"/>
+            <wp:docPr id="2" name="Picture 2"/>
+            <wp:cNvGraphicFramePr>
+              <a:graphicFrameLocks xmlns:a="http://schemas.openxmlformats.org/drawingml/2006/main" noChangeAspect="1"/>
+            </wp:cNvGraphicFramePr>
+            <a:graphic xmlns:a="http://schemas.openxmlformats.org/drawingml/2006/main">
+              <a:graphicData uri="http://schemas.openxmlformats.org/drawingml/2006/picture">
+                <pic:pic xmlns:pic="http://schemas.openxmlformats.org/drawingml/2006/picture">
+                  <pic:nvPicPr>
+                    <pic:cNvPr id="2" name="Screenshot 2020-01-12 at 18.55.34.png"/>
+                    <pic:cNvPicPr/>
+                  </pic:nvPicPr>
+                  <pic:blipFill>
+                    <a:blip r:embed="rId29" cstate="print">
+                      <a:extLst>
+                        <a:ext uri="{28A0092B-C50C-407E-A947-70E740481C1C}">
+                          <a14:useLocalDpi xmlns:a14="http://schemas.microsoft.com/office/drawing/2010/main" val="0"/>
+                        </a:ext>
+                      </a:extLst>
+                    </a:blip>
+                    <a:stretch>
+                      <a:fillRect/>
+                    </a:stretch>
+                  </pic:blipFill>
+                  <pic:spPr>
+                    <a:xfrm>
+                      <a:off x="0" y="0"/>
+                      <a:ext cx="6120130" cy="3344545"/>
+                    </a:xfrm>
+                    <a:prstGeom prst="rect">
+                      <a:avLst/>
+                    </a:prstGeom>
+                  </pic:spPr>
+                </pic:pic>
+              </a:graphicData>
+            </a:graphic>
+          </wp:inline>
+        </w:drawing>
+      </w:r>
+    </w:p>
+    <w:p>
+      <w:pPr>
+        <w:rPr>
+          <w:rFonts w:eastAsia="Times New Roman" w:cs="Arial"/>
+          <w:color w:val="000000"/>
+          <w:szCs w:val="24"/>
+          <w:shd w:val="clear" w:color="auto" w:fill="FFFFFF"/>
+          <w:lang w:val="en-US"/>
+        </w:rPr>
+      </w:pPr>
+      <w:r>
+        <w:t xml:space="preserve">As Pool Name </w:t>
+      </w:r>
+      <w:r>
+        <w:rPr>
+          <w:szCs w:val="24"/>
+        </w:rPr>
+        <w:t>write “</w:t>
+      </w:r>
+      <w:r>
+        <w:rPr>
+          <w:rFonts w:eastAsia="Times New Roman" w:cs="Arial"/>
+          <w:color w:val="000000"/>
+          <w:szCs w:val="24"/>
+          <w:shd w:val="clear" w:color="auto" w:fill="FFFFFF"/>
+          <w:lang w:val="en-US"/>
+        </w:rPr>
+        <w:t>SafeStreetsMySQLDB”</w:t>
+      </w:r>
+      <w:r>
+        <w:rPr>
+          <w:rFonts w:eastAsia="Times New Roman" w:cs="Arial"/>
+          <w:color w:val="000000"/>
+          <w:szCs w:val="24"/>
+          <w:shd w:val="clear" w:color="auto" w:fill="FFFFFF"/>
+          <w:lang w:val="en-US"/>
+        </w:rPr>
+        <w:t>, select “java.sql.Driver” as ResourceType, select “MySql” as Database Driver Vendor and click Next.</w:t>
+      </w:r>
+    </w:p>
+    <w:p>
+      <w:pPr>
+        <w:rPr>
+          <w:rFonts w:eastAsia="Times New Roman" w:cs="Arial"/>
+          <w:color w:val="000000"/>
+          <w:szCs w:val="24"/>
+          <w:shd w:val="clear" w:color="auto" w:fill="FFFFFF"/>
+          <w:lang w:val="en-US"/>
+        </w:rPr>
+      </w:pPr>
+      <w:r>
+        <w:rPr>
+          <w:rFonts w:eastAsia="Times New Roman" w:cs="Arial"/>
+          <w:color w:val="000000"/>
+          <w:szCs w:val="24"/>
+          <w:shd w:val="clear" w:color="auto" w:fill="FFFFFF"/>
+          <w:lang w:val="en-US"/>
+        </w:rPr>
+        <w:t>Now at the end of the page you must set these properties:</w:t>
+      </w:r>
+    </w:p>
+    <w:p>
+      <w:pPr>
+        <w:rPr>
+          <w:rFonts w:ascii="Times New Roman" w:eastAsia="Times New Roman" w:hAnsi="Times New Roman" w:cs="Times New Roman"/>
+          <w:szCs w:val="24"/>
+          <w:lang w:val="en-US"/>
+        </w:rPr>
+      </w:pPr>
+      <w:r>
+        <w:rPr>
+          <w:rFonts w:ascii="Times New Roman" w:eastAsia="Times New Roman" w:hAnsi="Times New Roman" w:cs="Times New Roman"/>
+          <w:noProof/>
+          <w:szCs w:val="24"/>
+          <w:lang w:val="en-US"/>
+        </w:rPr>
+        <w:lastRenderedPageBreak/>
+        <w:drawing>
+          <wp:inline distT="0" distB="0" distL="0" distR="0" wp14:anchorId="29F8441B" wp14:editId="5B826921">
+            <wp:extent cx="6120130" cy="1438910"/>
+            <wp:effectExtent l="0" t="0" r="1270" b="0"/>
+            <wp:docPr id="3" name="Picture 3"/>
+            <wp:cNvGraphicFramePr>
+              <a:graphicFrameLocks xmlns:a="http://schemas.openxmlformats.org/drawingml/2006/main" noChangeAspect="1"/>
+            </wp:cNvGraphicFramePr>
+            <a:graphic xmlns:a="http://schemas.openxmlformats.org/drawingml/2006/main">
+              <a:graphicData uri="http://schemas.openxmlformats.org/drawingml/2006/picture">
+                <pic:pic xmlns:pic="http://schemas.openxmlformats.org/drawingml/2006/picture">
+                  <pic:nvPicPr>
+                    <pic:cNvPr id="3" name="Screenshot 2020-01-12 at 18.58.08.png"/>
+                    <pic:cNvPicPr/>
+                  </pic:nvPicPr>
+                  <pic:blipFill>
+                    <a:blip r:embed="rId30" cstate="print">
+                      <a:extLst>
+                        <a:ext uri="{28A0092B-C50C-407E-A947-70E740481C1C}">
+                          <a14:useLocalDpi xmlns:a14="http://schemas.microsoft.com/office/drawing/2010/main" val="0"/>
+                        </a:ext>
+                      </a:extLst>
+                    </a:blip>
+                    <a:stretch>
+                      <a:fillRect/>
+                    </a:stretch>
+                  </pic:blipFill>
+                  <pic:spPr>
+                    <a:xfrm>
+                      <a:off x="0" y="0"/>
+                      <a:ext cx="6120130" cy="1438910"/>
+                    </a:xfrm>
+                    <a:prstGeom prst="rect">
+                      <a:avLst/>
+                    </a:prstGeom>
+                  </pic:spPr>
+                </pic:pic>
+              </a:graphicData>
+            </a:graphic>
+          </wp:inline>
+        </w:drawing>
+      </w:r>
+    </w:p>
+    <w:p>
+      <w:pPr>
+        <w:rPr>
+          <w:szCs w:val="24"/>
+          <w:lang w:val="en-US"/>
+        </w:rPr>
+      </w:pPr>
+      <w:r>
+        <w:t xml:space="preserve">Then click </w:t>
+      </w:r>
+      <w:r>
+        <w:rPr>
+          <w:szCs w:val="24"/>
+        </w:rPr>
+        <w:t>Finish. You can verify the correct setup by clicking on “</w:t>
+      </w:r>
+      <w:r>
+        <w:rPr>
+          <w:rFonts w:cs="Arial"/>
+          <w:szCs w:val="24"/>
+          <w:shd w:val="clear" w:color="auto" w:fill="FFFFFF"/>
+        </w:rPr>
+        <w:t>SafeStreetsMySQLDB</w:t>
+      </w:r>
+      <w:r>
+        <w:rPr>
+          <w:szCs w:val="24"/>
+          <w:lang w:val="en-US"/>
+        </w:rPr>
+        <w:t>” and by pressing the button “ping”</w:t>
+      </w:r>
+      <w:r>
+        <w:rPr>
+          <w:szCs w:val="24"/>
+          <w:lang w:val="en-US"/>
+        </w:rPr>
+        <w:t>.</w:t>
+      </w:r>
+    </w:p>
+    <w:p>
+      <w:pPr>
+        <w:rPr>
+          <w:szCs w:val="24"/>
+          <w:lang w:val="en-US"/>
+        </w:rPr>
+      </w:pPr>
+      <w:r>
+        <w:rPr>
+          <w:szCs w:val="24"/>
+          <w:lang w:val="en-US"/>
+        </w:rPr>
+        <w:t>Then go to JDBC/JDBC Resources and press New.</w:t>
+      </w:r>
+    </w:p>
+    <w:p>
+      <w:pPr>
+        <w:rPr>
+          <w:szCs w:val="24"/>
+          <w:lang w:val="en-US"/>
+        </w:rPr>
+      </w:pPr>
+      <w:r>
+        <w:rPr>
+          <w:szCs w:val="24"/>
+          <w:lang w:val="en-US"/>
+        </w:rPr>
+        <w:t>As JNDI Name write “</w:t>
+      </w:r>
+      <w:r>
+        <w:rPr>
+          <w:rFonts w:cs="Arial"/>
+          <w:szCs w:val="24"/>
+          <w:shd w:val="clear" w:color="auto" w:fill="FFFFFF"/>
+        </w:rPr>
+        <w:t>SafeStreetsJDBC</w:t>
+      </w:r>
+      <w:r>
+        <w:rPr>
+          <w:szCs w:val="24"/>
+          <w:lang w:val="en-US"/>
+        </w:rPr>
+        <w:t xml:space="preserve">”, as Pool Name write </w:t>
+      </w:r>
+      <w:r>
+        <w:rPr>
+          <w:szCs w:val="24"/>
+        </w:rPr>
+        <w:t>“</w:t>
+      </w:r>
+      <w:r>
+        <w:rPr>
+          <w:rFonts w:cs="Arial"/>
+          <w:szCs w:val="24"/>
+          <w:shd w:val="clear" w:color="auto" w:fill="FFFFFF"/>
+        </w:rPr>
+        <w:t>SafeStreetsMySQLDB</w:t>
+      </w:r>
+      <w:r>
+        <w:rPr>
+          <w:szCs w:val="24"/>
+          <w:lang w:val="en-US"/>
+        </w:rPr>
+        <w:t>”</w:t>
+      </w:r>
+      <w:r>
+        <w:rPr>
+          <w:szCs w:val="24"/>
+          <w:lang w:val="en-US"/>
+        </w:rPr>
+        <w:t xml:space="preserve"> then click Ok.</w:t>
+      </w:r>
+    </w:p>
+    <w:p>
+      <w:pPr>
+        <w:rPr>
+          <w:szCs w:val="24"/>
+        </w:rPr>
+      </w:pPr>
+      <w:r>
+        <w:rPr>
+          <w:noProof/>
+          <w:szCs w:val="24"/>
+        </w:rPr>
+        <w:drawing>
+          <wp:inline distT="0" distB="0" distL="0" distR="0" wp14:anchorId="179641E5" wp14:editId="52D62BB8">
+            <wp:extent cx="6120130" cy="3037205"/>
+            <wp:effectExtent l="0" t="0" r="1270" b="0"/>
+            <wp:docPr id="5" name="Picture 5"/>
+            <wp:cNvGraphicFramePr>
+              <a:graphicFrameLocks xmlns:a="http://schemas.openxmlformats.org/drawingml/2006/main" noChangeAspect="1"/>
+            </wp:cNvGraphicFramePr>
+            <a:graphic xmlns:a="http://schemas.openxmlformats.org/drawingml/2006/main">
+              <a:graphicData uri="http://schemas.openxmlformats.org/drawingml/2006/picture">
+                <pic:pic xmlns:pic="http://schemas.openxmlformats.org/drawingml/2006/picture">
+                  <pic:nvPicPr>
+                    <pic:cNvPr id="5" name="Screenshot 2020-01-12 at 19.03.41.png"/>
+                    <pic:cNvPicPr/>
+                  </pic:nvPicPr>
+                  <pic:blipFill>
+                    <a:blip r:embed="rId31" cstate="print">
+                      <a:extLst>
+                        <a:ext uri="{28A0092B-C50C-407E-A947-70E740481C1C}">
+                          <a14:useLocalDpi xmlns:a14="http://schemas.microsoft.com/office/drawing/2010/main" val="0"/>
+                        </a:ext>
+                      </a:extLst>
+                    </a:blip>
+                    <a:stretch>
+                      <a:fillRect/>
+                    </a:stretch>
+                  </pic:blipFill>
+                  <pic:spPr>
+                    <a:xfrm>
+                      <a:off x="0" y="0"/>
+                      <a:ext cx="6120130" cy="3037205"/>
+                    </a:xfrm>
+                    <a:prstGeom prst="rect">
+                      <a:avLst/>
+                    </a:prstGeom>
+                  </pic:spPr>
+                </pic:pic>
+              </a:graphicData>
+            </a:graphic>
+          </wp:inline>
+        </w:drawing>
+      </w:r>
+    </w:p>
+    <w:p>
+      <w:r>
+        <w:t>This finishes the configuration on the browser.</w:t>
+      </w:r>
+    </w:p>
+    <w:p/>
+    <w:p>
+      <w:r>
+        <w:t>This command will start the glassfish server,</w:t>
+      </w:r>
+      <w:r>
+        <w:t xml:space="preserve"> and its command line, from here you can deploy the Application by running:</w:t>
+      </w:r>
+    </w:p>
+    <w:p>
+      <w:pPr>
+        <w:pBdr>
+          <w:top w:val="single" w:sz="6" w:space="7" w:color="CCCCCC"/>
+          <w:left w:val="single" w:sz="6" w:space="7" w:color="CCCCCC"/>
+          <w:bottom w:val="single" w:sz="6" w:space="7" w:color="CCCCCC"/>
+          <w:right w:val="single" w:sz="6" w:space="7" w:color="CCCCCC"/>
+        </w:pBdr>
+        <w:shd w:val="clear" w:color="auto" w:fill="F5F5F5"/>
+        <w:tabs>
+          <w:tab w:val="left" w:pos="916"/>
+          <w:tab w:val="left" w:pos="1832"/>
+          <w:tab w:val="left" w:pos="2748"/>
+          <w:tab w:val="left" w:pos="3664"/>
+          <w:tab w:val="left" w:pos="4580"/>
+          <w:tab w:val="left" w:pos="5496"/>
+          <w:tab w:val="left" w:pos="6412"/>
+          <w:tab w:val="left" w:pos="7328"/>
+          <w:tab w:val="left" w:pos="8244"/>
+          <w:tab w:val="left" w:pos="9160"/>
+          <w:tab w:val="left" w:pos="10076"/>
+          <w:tab w:val="left" w:pos="10992"/>
+          <w:tab w:val="left" w:pos="11908"/>
+          <w:tab w:val="left" w:pos="12824"/>
+          <w:tab w:val="left" w:pos="13740"/>
+          <w:tab w:val="left" w:pos="14656"/>
+        </w:tabs>
+        <w:wordWrap w:val="0"/>
+        <w:spacing w:after="150" w:line="240" w:lineRule="auto"/>
+        <w:rPr>
+          <w:rFonts w:ascii="Monaco" w:eastAsia="Times New Roman" w:hAnsi="Monaco" w:cs="Courier New"/>
+          <w:color w:val="000000"/>
+          <w:sz w:val="20"/>
+          <w:szCs w:val="20"/>
+          <w:lang w:val="en-US"/>
+        </w:rPr>
+      </w:pPr>
+      <w:r>
+        <w:rPr>
+          <w:rFonts w:ascii="Monaco" w:eastAsia="Times New Roman" w:hAnsi="Monaco" w:cs="Courier New"/>
+          <w:color w:val="000000"/>
+          <w:sz w:val="20"/>
+          <w:szCs w:val="20"/>
+          <w:lang w:val="en-US"/>
+        </w:rPr>
         <w:t>$  asadmin&gt; deploy /path_to_war/SafeStreetsSOAP.war</w:t>
       </w:r>
     </w:p>
@@ -6510,7 +6883,7 @@
           <w:iCs/>
         </w:rPr>
       </w:pPr>
-      <w:hyperlink r:id="rId28" w:history="1">
+      <w:hyperlink r:id="rId32" w:history="1">
         <w:r>
           <w:rPr>
             <w:rStyle w:val="Hyperlink"/>
@@ -6574,7 +6947,7 @@
       <w:r>
         <w:t xml:space="preserve">pictures that are presents at this link: </w:t>
       </w:r>
-      <w:hyperlink r:id="rId29" w:history="1">
+      <w:hyperlink r:id="rId33" w:history="1">
         <w:r>
           <w:rPr>
             <w:rStyle w:val="Hyperlink"/>
@@ -6589,12 +6962,7 @@
     </w:p>
     <w:p>
       <w:r>
-        <w:t>In order to run G</w:t>
-      </w:r>
-      <w:bookmarkStart w:id="52" w:name="_GoBack"/>
-      <w:bookmarkEnd w:id="52"/>
-      <w:r>
-        <w:t xml:space="preserve">lassfish you need to use </w:t>
+        <w:t xml:space="preserve">In order to run Glassfish you need to use </w:t>
       </w:r>
       <w:r>
         <w:rPr>
@@ -6646,11 +7014,11 @@
       <w:pPr>
         <w:pStyle w:val="Heading2"/>
       </w:pPr>
-      <w:bookmarkStart w:id="53" w:name="_Toc29658299"/>
+      <w:bookmarkStart w:id="52" w:name="_Toc29748828"/>
       <w:r>
         <w:t>Run the Web Server</w:t>
       </w:r>
-      <w:bookmarkEnd w:id="53"/>
+      <w:bookmarkEnd w:id="52"/>
     </w:p>
     <w:p>
       <w:r>
@@ -6661,7 +7029,7 @@
       </w:r>
     </w:p>
     <w:p>
-      <w:hyperlink r:id="rId30" w:history="1">
+      <w:hyperlink r:id="rId34" w:history="1">
         <w:r>
           <w:rPr>
             <w:rStyle w:val="Hyperlink"/>
@@ -6682,14 +7050,14 @@
       <w:pPr>
         <w:pStyle w:val="Heading2"/>
       </w:pPr>
-      <w:bookmarkStart w:id="54" w:name="_Toc29658300"/>
+      <w:bookmarkStart w:id="53" w:name="_Toc29748829"/>
       <w:r>
         <w:t>Run the Client</w:t>
       </w:r>
       <w:r>
         <w:t xml:space="preserve"> on a Smartphone</w:t>
       </w:r>
-      <w:bookmarkEnd w:id="54"/>
+      <w:bookmarkEnd w:id="53"/>
     </w:p>
     <w:p>
       <w:r>
@@ -6701,7 +7069,7 @@
       <w:r>
         <w:t xml:space="preserve">connect a compatible device </w:t>
       </w:r>
-      <w:hyperlink r:id="rId31" w:history="1">
+      <w:hyperlink r:id="rId35" w:history="1">
         <w:r>
           <w:rPr>
             <w:rStyle w:val="Hyperlink"/>
@@ -6719,17 +7087,17 @@
       <w:pPr>
         <w:pStyle w:val="Heading2"/>
       </w:pPr>
-      <w:bookmarkStart w:id="55" w:name="_Toc29658301"/>
+      <w:bookmarkStart w:id="54" w:name="_Toc29748830"/>
       <w:r>
         <w:t>Run the Client on a Browser</w:t>
       </w:r>
-      <w:bookmarkEnd w:id="55"/>
+      <w:bookmarkEnd w:id="54"/>
     </w:p>
     <w:p>
       <w:r>
         <w:t xml:space="preserve">Import the project in Android Studio, then follow the instructions at </w:t>
       </w:r>
-      <w:hyperlink r:id="rId32" w:history="1">
+      <w:hyperlink r:id="rId36" w:history="1">
         <w:r>
           <w:rPr>
             <w:rStyle w:val="Hyperlink"/>
@@ -6751,11 +7119,11 @@
       <w:pPr>
         <w:pStyle w:val="Heading2"/>
       </w:pPr>
-      <w:bookmarkStart w:id="56" w:name="_Toc29658302"/>
+      <w:bookmarkStart w:id="55" w:name="_Toc29748831"/>
       <w:r>
         <w:t>Run the Client on iOS</w:t>
       </w:r>
-      <w:bookmarkEnd w:id="56"/>
+      <w:bookmarkEnd w:id="55"/>
     </w:p>
     <w:p>
       <w:r>
@@ -6766,7 +7134,7 @@
       <w:r>
         <w:t xml:space="preserve">Connect your iPhone or iPad or iPod to the Mac, run Xcode and open with Xcode the file </w:t>
       </w:r>
-      <w:hyperlink r:id="rId33" w:history="1">
+      <w:hyperlink r:id="rId37" w:history="1">
         <w:r>
           <w:rPr>
             <w:rStyle w:val="Hyperlink"/>
@@ -6827,7 +7195,7 @@
                     <pic:cNvPicPr/>
                   </pic:nvPicPr>
                   <pic:blipFill>
-                    <a:blip r:embed="rId34" cstate="print">
+                    <a:blip r:embed="rId38" cstate="print">
                       <a:extLst>
                         <a:ext uri="{28A0092B-C50C-407E-A947-70E740481C1C}">
                           <a14:useLocalDpi xmlns:a14="http://schemas.microsoft.com/office/drawing/2010/main" val="0"/>
@@ -6898,7 +7266,7 @@
                     <pic:cNvPicPr/>
                   </pic:nvPicPr>
                   <pic:blipFill>
-                    <a:blip r:embed="rId35" cstate="print">
+                    <a:blip r:embed="rId39" cstate="print">
                       <a:extLst>
                         <a:ext uri="{28A0092B-C50C-407E-A947-70E740481C1C}">
                           <a14:useLocalDpi xmlns:a14="http://schemas.microsoft.com/office/drawing/2010/main" val="0"/>
@@ -6956,7 +7324,7 @@
                     <pic:cNvPicPr/>
                   </pic:nvPicPr>
                   <pic:blipFill>
-                    <a:blip r:embed="rId36" cstate="print">
+                    <a:blip r:embed="rId40" cstate="print">
                       <a:extLst>
                         <a:ext uri="{28A0092B-C50C-407E-A947-70E740481C1C}">
                           <a14:useLocalDpi xmlns:a14="http://schemas.microsoft.com/office/drawing/2010/main" val="0"/>
@@ -7011,7 +7379,7 @@
                     <pic:cNvPicPr/>
                   </pic:nvPicPr>
                   <pic:blipFill>
-                    <a:blip r:embed="rId37" cstate="print">
+                    <a:blip r:embed="rId41" cstate="print">
                       <a:extLst>
                         <a:ext uri="{28A0092B-C50C-407E-A947-70E740481C1C}">
                           <a14:useLocalDpi xmlns:a14="http://schemas.microsoft.com/office/drawing/2010/main" val="0"/>
@@ -7047,12 +7415,12 @@
       <w:pPr>
         <w:pStyle w:val="Heading1"/>
       </w:pPr>
-      <w:bookmarkStart w:id="57" w:name="_Toc29658303"/>
+      <w:bookmarkStart w:id="56" w:name="_Toc29748832"/>
       <w:r>
         <w:lastRenderedPageBreak/>
         <w:t>Effort spent</w:t>
       </w:r>
-      <w:bookmarkEnd w:id="57"/>
+      <w:bookmarkEnd w:id="56"/>
     </w:p>
     <w:p>
       <w:pPr>
@@ -7149,7 +7517,10 @@
               <w:pStyle w:val="Contenutoextra"/>
             </w:pPr>
             <w:r>
-              <w:t>100</w:t>
+              <w:t>10</w:t>
+            </w:r>
+            <w:r>
+              <w:t>4</w:t>
             </w:r>
           </w:p>
         </w:tc>
@@ -7247,7 +7618,7 @@
               <w:pStyle w:val="Contenutoextra"/>
             </w:pPr>
             <w:r>
-              <w:t>98</w:t>
+              <w:t>102</w:t>
             </w:r>
           </w:p>
         </w:tc>
@@ -7370,12 +7741,12 @@
       <w:pPr>
         <w:pStyle w:val="Heading1"/>
       </w:pPr>
-      <w:bookmarkStart w:id="58" w:name="_Toc29658304"/>
+      <w:bookmarkStart w:id="57" w:name="_Toc29748833"/>
       <w:r>
         <w:lastRenderedPageBreak/>
         <w:t>References</w:t>
       </w:r>
-      <w:bookmarkEnd w:id="58"/>
+      <w:bookmarkEnd w:id="57"/>
     </w:p>
     <w:p>
       <w:pPr>
@@ -7550,7 +7921,7 @@
             </mc:Choice>
             <mc:Fallback>
               <w:pict>
-                <v:rect w14:anchorId="663D5C86" id="Rettangolo 55" o:spid="_x0000_s1026" style="position:absolute;margin-left:0;margin-top:0;width:44.55pt;height:15.1pt;rotation:180;flip:x;z-index:251659264;visibility:visible;mso-wrap-style:square;mso-width-percent:0;mso-height-percent:0;mso-wrap-distance-left:9pt;mso-wrap-distance-top:0;mso-wrap-distance-right:9pt;mso-wrap-distance-bottom:0;mso-position-horizontal:center;mso-position-horizontal-relative:right-margin-area;mso-position-vertical:center;mso-position-vertical-relative:bottom-margin-area;mso-width-percent:0;mso-height-percent:0;mso-width-relative:page;mso-height-relative:bottom-margin-area;v-text-anchor:top" o:gfxdata="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" filled="f" fillcolor="#c0504d" stroked="f" strokecolor="#5c83b4" strokeweight="2.25pt">
+                <v:rect w14:anchorId="663D5C86" id="Rettangolo 55" o:spid="_x0000_s1026" style="position:absolute;margin-left:0;margin-top:0;width:44.55pt;height:15.1pt;rotation:180;flip:x;z-index:251659264;visibility:visible;mso-wrap-style:square;mso-width-percent:0;mso-height-percent:0;mso-wrap-distance-left:9pt;mso-wrap-distance-top:0;mso-wrap-distance-right:9pt;mso-wrap-distance-bottom:0;mso-position-horizontal:center;mso-position-horizontal-relative:right-margin-area;mso-position-vertical:center;mso-position-vertical-relative:bottom-margin-area;mso-width-percent:0;mso-height-percent:0;mso-width-relative:page;mso-height-relative:bottom-margin-area;v-text-anchor:top" o:gfxdata="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" filled="f" fillcolor="#c0504d" stroked="f" strokecolor="#5c83b4" strokeweight="2.25pt">
                   <v:textbox inset=",0,,0">
                     <w:txbxContent>
                       <w:p>
@@ -12870,7 +13241,7 @@
       </w:pPr>
     </w:pPrDefault>
   </w:docDefaults>
-  <w:latentStyles w:defLockedState="0" w:defUIPriority="99" w:defSemiHidden="0" w:defUnhideWhenUsed="0" w:defQFormat="0" w:count="376">
+  <w:latentStyles w:defLockedState="0" w:defUIPriority="99" w:defSemiHidden="0" w:defUnhideWhenUsed="0" w:defQFormat="0" w:count="375">
     <w:lsdException w:name="Normal" w:uiPriority="0" w:qFormat="1"/>
     <w:lsdException w:name="heading 1" w:uiPriority="9" w:qFormat="1"/>
     <w:lsdException w:name="heading 2" w:semiHidden="1" w:uiPriority="9" w:unhideWhenUsed="1" w:qFormat="1"/>
@@ -13246,7 +13617,6 @@
     <w:lsdException w:name="Smart Hyperlink" w:semiHidden="1" w:unhideWhenUsed="1"/>
     <w:lsdException w:name="Hashtag" w:semiHidden="1" w:unhideWhenUsed="1"/>
     <w:lsdException w:name="Unresolved Mention" w:semiHidden="1" w:unhideWhenUsed="1"/>
-    <w:lsdException w:name="Smart Link" w:semiHidden="1" w:unhideWhenUsed="1"/>
   </w:latentStyles>
   <w:style w:type="paragraph" w:default="1" w:styleId="Normal">
     <w:name w:val="Normal"/>
@@ -13494,6 +13864,7 @@
   <w:style w:type="character" w:default="1" w:styleId="DefaultParagraphFont">
     <w:name w:val="Default Paragraph Font"/>
     <w:uiPriority w:val="1"/>
+    <w:semiHidden/>
     <w:unhideWhenUsed/>
   </w:style>
   <w:style w:type="table" w:default="1" w:styleId="TableNormal">
@@ -14911,7 +15282,7 @@
 </file>
 
 <file path=customXml/itemProps1.xml><?xml version="1.0" encoding="utf-8"?>
-<ds:datastoreItem xmlns:ds="http://schemas.openxmlformats.org/officeDocument/2006/customXml" ds:itemID="{87AB8049-85E8-4EA3-AB93-CB02D0543C1D}">
+<ds:datastoreItem xmlns:ds="http://schemas.openxmlformats.org/officeDocument/2006/customXml" ds:itemID="{46994B9C-3649-2849-BB6F-10C44B58AB86}">
   <ds:schemaRefs>
     <ds:schemaRef ds:uri="http://schemas.openxmlformats.org/officeDocument/2006/bibliography"/>
   </ds:schemaRefs>

</xml_diff>